<commit_message>
Image Field in the Database are Changed and Names of the Views are changed
</commit_message>
<xml_diff>
--- a/DATABASE/QUERIES/Database Documentation.docx
+++ b/DATABASE/QUERIES/Database Documentation.docx
@@ -25,8 +25,8 @@
         <w:tblLook w:val="04A0" w:firstRow="1" w:lastRow="0" w:firstColumn="1" w:lastColumn="0" w:noHBand="0" w:noVBand="1"/>
       </w:tblPr>
       <w:tblGrid>
-        <w:gridCol w:w="4127"/>
-        <w:gridCol w:w="4543"/>
+        <w:gridCol w:w="4030"/>
+        <w:gridCol w:w="4640"/>
       </w:tblGrid>
       <w:tr>
         <w:trPr>
@@ -546,7 +546,7 @@
                 <w:lang w:eastAsia="en-IN"/>
                 <w14:ligatures w14:val="none"/>
               </w:rPr>
-              <w:t>OrderItems</w:t>
+              <w:t>SupplierOrderItems</w:t>
             </w:r>
             <w:proofErr w:type="spellEnd"/>
           </w:p>
@@ -578,7 +578,7 @@
                 <w:lang w:eastAsia="en-IN"/>
                 <w14:ligatures w14:val="none"/>
               </w:rPr>
-              <w:t>OrderItems_v</w:t>
+              <w:t>Supplier_OrderItems_v</w:t>
             </w:r>
             <w:proofErr w:type="spellEnd"/>
           </w:p>
@@ -662,8 +662,8 @@
         <w:tblLook w:val="04A0" w:firstRow="1" w:lastRow="0" w:firstColumn="1" w:lastColumn="0" w:noHBand="0" w:noVBand="1"/>
       </w:tblPr>
       <w:tblGrid>
-        <w:gridCol w:w="4095"/>
-        <w:gridCol w:w="4612"/>
+        <w:gridCol w:w="4178"/>
+        <w:gridCol w:w="4529"/>
       </w:tblGrid>
       <w:tr>
         <w:trPr>
@@ -815,7 +815,7 @@
                 <w:szCs w:val="20"/>
                 <w:lang w:eastAsia="en-IN"/>
               </w:rPr>
-              <w:t>nsumer_v</w:t>
+              <w:t>onsumer_v</w:t>
             </w:r>
             <w:proofErr w:type="spellEnd"/>
           </w:p>
@@ -887,7 +887,25 @@
                 <w:szCs w:val="20"/>
                 <w:lang w:eastAsia="en-IN"/>
               </w:rPr>
-              <w:t>ecycling_categories_v</w:t>
+              <w:t>ecycling</w:t>
+            </w:r>
+            <w:r>
+              <w:rPr>
+                <w:rFonts w:ascii="Courier New" w:hAnsi="Courier New" w:cs="Courier New"/>
+                <w:sz w:val="20"/>
+                <w:szCs w:val="20"/>
+                <w:lang w:eastAsia="en-IN"/>
+              </w:rPr>
+              <w:t>C</w:t>
+            </w:r>
+            <w:r>
+              <w:rPr>
+                <w:rFonts w:ascii="Courier New" w:hAnsi="Courier New" w:cs="Courier New"/>
+                <w:sz w:val="20"/>
+                <w:szCs w:val="20"/>
+                <w:lang w:eastAsia="en-IN"/>
+              </w:rPr>
+              <w:t>ategories_v</w:t>
             </w:r>
             <w:proofErr w:type="spellEnd"/>
           </w:p>
@@ -959,7 +977,25 @@
                 <w:szCs w:val="20"/>
                 <w:lang w:eastAsia="en-IN"/>
               </w:rPr>
-              <w:t>ecycling_subcategories_v</w:t>
+              <w:t>ecycling</w:t>
+            </w:r>
+            <w:r>
+              <w:rPr>
+                <w:rFonts w:ascii="Courier New" w:hAnsi="Courier New" w:cs="Courier New"/>
+                <w:sz w:val="20"/>
+                <w:szCs w:val="20"/>
+                <w:lang w:eastAsia="en-IN"/>
+              </w:rPr>
+              <w:t>S</w:t>
+            </w:r>
+            <w:r>
+              <w:rPr>
+                <w:rFonts w:ascii="Courier New" w:hAnsi="Courier New" w:cs="Courier New"/>
+                <w:sz w:val="20"/>
+                <w:szCs w:val="20"/>
+                <w:lang w:eastAsia="en-IN"/>
+              </w:rPr>
+              <w:t>ubcategories_v</w:t>
             </w:r>
             <w:proofErr w:type="spellEnd"/>
           </w:p>
@@ -1031,7 +1067,25 @@
                 <w:szCs w:val="20"/>
                 <w:lang w:eastAsia="en-IN"/>
               </w:rPr>
-              <w:t>onsumer_selections_v</w:t>
+              <w:t>onsumer</w:t>
+            </w:r>
+            <w:r>
+              <w:rPr>
+                <w:rFonts w:ascii="Courier New" w:hAnsi="Courier New" w:cs="Courier New"/>
+                <w:sz w:val="20"/>
+                <w:szCs w:val="20"/>
+                <w:lang w:eastAsia="en-IN"/>
+              </w:rPr>
+              <w:t>S</w:t>
+            </w:r>
+            <w:r>
+              <w:rPr>
+                <w:rFonts w:ascii="Courier New" w:hAnsi="Courier New" w:cs="Courier New"/>
+                <w:sz w:val="20"/>
+                <w:szCs w:val="20"/>
+                <w:lang w:eastAsia="en-IN"/>
+              </w:rPr>
+              <w:t>elections_v</w:t>
             </w:r>
             <w:proofErr w:type="spellEnd"/>
           </w:p>
@@ -1103,7 +1157,25 @@
                 <w:szCs w:val="20"/>
                 <w:lang w:eastAsia="en-IN"/>
               </w:rPr>
-              <w:t>onsumer_orders_v</w:t>
+              <w:t>onsumer</w:t>
+            </w:r>
+            <w:r>
+              <w:rPr>
+                <w:rFonts w:ascii="Courier New" w:hAnsi="Courier New" w:cs="Courier New"/>
+                <w:sz w:val="20"/>
+                <w:szCs w:val="20"/>
+                <w:lang w:eastAsia="en-IN"/>
+              </w:rPr>
+              <w:t>O</w:t>
+            </w:r>
+            <w:r>
+              <w:rPr>
+                <w:rFonts w:ascii="Courier New" w:hAnsi="Courier New" w:cs="Courier New"/>
+                <w:sz w:val="20"/>
+                <w:szCs w:val="20"/>
+                <w:lang w:eastAsia="en-IN"/>
+              </w:rPr>
+              <w:t>rders_v</w:t>
             </w:r>
             <w:proofErr w:type="spellEnd"/>
           </w:p>
@@ -1137,7 +1209,7 @@
                 <w:szCs w:val="20"/>
                 <w:lang w:eastAsia="en-IN"/>
               </w:rPr>
-              <w:t>OrderItems</w:t>
+              <w:t>ConsumerOrderItems</w:t>
             </w:r>
             <w:proofErr w:type="spellEnd"/>
           </w:p>
@@ -1166,6 +1238,15 @@
                 <w:szCs w:val="20"/>
                 <w:lang w:eastAsia="en-IN"/>
               </w:rPr>
+              <w:t>consumer</w:t>
+            </w:r>
+            <w:r>
+              <w:rPr>
+                <w:rFonts w:ascii="Courier New" w:hAnsi="Courier New" w:cs="Courier New"/>
+                <w:sz w:val="20"/>
+                <w:szCs w:val="20"/>
+                <w:lang w:eastAsia="en-IN"/>
+              </w:rPr>
               <w:t>O</w:t>
             </w:r>
             <w:r>
@@ -1175,7 +1256,7 @@
                 <w:szCs w:val="20"/>
                 <w:lang w:eastAsia="en-IN"/>
               </w:rPr>
-              <w:t>rder_items_v</w:t>
+              <w:t>rderitems_v</w:t>
             </w:r>
             <w:proofErr w:type="spellEnd"/>
           </w:p>
@@ -1247,7 +1328,25 @@
                 <w:szCs w:val="20"/>
                 <w:lang w:eastAsia="en-IN"/>
               </w:rPr>
-              <w:t>elivery_address_v</w:t>
+              <w:t>elivery</w:t>
+            </w:r>
+            <w:r>
+              <w:rPr>
+                <w:rFonts w:ascii="Courier New" w:hAnsi="Courier New" w:cs="Courier New"/>
+                <w:sz w:val="20"/>
+                <w:szCs w:val="20"/>
+                <w:lang w:eastAsia="en-IN"/>
+              </w:rPr>
+              <w:t>A</w:t>
+            </w:r>
+            <w:r>
+              <w:rPr>
+                <w:rFonts w:ascii="Courier New" w:hAnsi="Courier New" w:cs="Courier New"/>
+                <w:sz w:val="20"/>
+                <w:szCs w:val="20"/>
+                <w:lang w:eastAsia="en-IN"/>
+              </w:rPr>
+              <w:t>ddress_v</w:t>
             </w:r>
             <w:proofErr w:type="spellEnd"/>
           </w:p>
@@ -1326,19 +1425,7 @@
         </w:numPr>
       </w:pPr>
       <w:r>
-        <w:t xml:space="preserve">Display the </w:t>
-      </w:r>
-      <w:r>
-        <w:t>Vi</w:t>
-      </w:r>
-      <w:r>
-        <w:t>ews</w:t>
-      </w:r>
-      <w:r>
-        <w:t xml:space="preserve"> &amp; Tables</w:t>
-      </w:r>
-      <w:r>
-        <w:t xml:space="preserve"> in the database.</w:t>
+        <w:t>Display the Views &amp; Tables in the database.</w:t>
       </w:r>
     </w:p>
     <w:p>

</xml_diff>

<commit_message>
backend folder name changed to node backend
</commit_message>
<xml_diff>
--- a/DATABASE/QUERIES/Database Documentation.docx
+++ b/DATABASE/QUERIES/Database Documentation.docx
@@ -5,32 +5,80 @@
     <w:p>
       <w:pPr>
         <w:spacing w:before="100" w:beforeAutospacing="1" w:after="100" w:afterAutospacing="1" w:line="240" w:lineRule="auto"/>
+        <w:jc w:val="center"/>
         <w:outlineLvl w:val="2"/>
         <w:rPr>
           <w:rFonts w:ascii="Times New Roman" w:eastAsia="Times New Roman" w:hAnsi="Times New Roman" w:cs="Times New Roman"/>
           <w:b/>
           <w:bCs/>
           <w:kern w:val="0"/>
-          <w:sz w:val="27"/>
-          <w:szCs w:val="27"/>
+          <w:sz w:val="40"/>
+          <w:szCs w:val="40"/>
           <w:lang w:eastAsia="en-IN"/>
           <w14:ligatures w14:val="none"/>
         </w:rPr>
       </w:pPr>
+      <w:r>
+        <w:rPr>
+          <w:rFonts w:ascii="Times New Roman" w:eastAsia="Times New Roman" w:hAnsi="Times New Roman" w:cs="Times New Roman"/>
+          <w:b/>
+          <w:bCs/>
+          <w:kern w:val="0"/>
+          <w:sz w:val="40"/>
+          <w:szCs w:val="40"/>
+          <w:lang w:eastAsia="en-IN"/>
+          <w14:ligatures w14:val="none"/>
+        </w:rPr>
+        <w:t>Database Documentation</w:t>
+      </w:r>
+    </w:p>
+    <w:p>
+      <w:pPr>
+        <w:pStyle w:val="ListParagraph"/>
+        <w:numPr>
+          <w:ilvl w:val="0"/>
+          <w:numId w:val="2"/>
+        </w:numPr>
+        <w:spacing w:before="100" w:beforeAutospacing="1" w:after="100" w:afterAutospacing="1" w:line="240" w:lineRule="auto"/>
+        <w:outlineLvl w:val="2"/>
+        <w:rPr>
+          <w:rFonts w:ascii="Times New Roman" w:eastAsia="Times New Roman" w:hAnsi="Times New Roman" w:cs="Times New Roman"/>
+          <w:b/>
+          <w:bCs/>
+          <w:kern w:val="0"/>
+          <w:sz w:val="28"/>
+          <w:szCs w:val="28"/>
+          <w:lang w:eastAsia="en-IN"/>
+          <w14:ligatures w14:val="none"/>
+        </w:rPr>
+      </w:pPr>
+      <w:r>
+        <w:rPr>
+          <w:rFonts w:ascii="Times New Roman" w:eastAsia="Times New Roman" w:hAnsi="Times New Roman" w:cs="Times New Roman"/>
+          <w:b/>
+          <w:bCs/>
+          <w:kern w:val="0"/>
+          <w:sz w:val="28"/>
+          <w:szCs w:val="28"/>
+          <w:lang w:eastAsia="en-IN"/>
+          <w14:ligatures w14:val="none"/>
+        </w:rPr>
+        <w:t xml:space="preserve">Supplier Side: </w:t>
+      </w:r>
     </w:p>
     <w:tbl>
       <w:tblPr>
         <w:tblStyle w:val="TableGrid"/>
-        <w:tblW w:w="8670" w:type="dxa"/>
+        <w:tblW w:w="8837" w:type="dxa"/>
         <w:tblLook w:val="04A0" w:firstRow="1" w:lastRow="0" w:firstColumn="1" w:lastColumn="0" w:noHBand="0" w:noVBand="1"/>
       </w:tblPr>
       <w:tblGrid>
-        <w:gridCol w:w="4030"/>
-        <w:gridCol w:w="4640"/>
+        <w:gridCol w:w="4107"/>
+        <w:gridCol w:w="4730"/>
       </w:tblGrid>
       <w:tr>
         <w:trPr>
-          <w:trHeight w:val="402"/>
+          <w:trHeight w:val="433"/>
         </w:trPr>
         <w:tc>
           <w:tcPr>
@@ -105,7 +153,7 @@
       </w:tr>
       <w:tr>
         <w:trPr>
-          <w:trHeight w:val="332"/>
+          <w:trHeight w:val="358"/>
         </w:trPr>
         <w:tc>
           <w:tcPr>
@@ -172,7 +220,7 @@
       </w:tr>
       <w:tr>
         <w:trPr>
-          <w:trHeight w:val="315"/>
+          <w:trHeight w:val="340"/>
         </w:trPr>
         <w:tc>
           <w:tcPr>
@@ -241,7 +289,7 @@
       </w:tr>
       <w:tr>
         <w:trPr>
-          <w:trHeight w:val="332"/>
+          <w:trHeight w:val="358"/>
         </w:trPr>
         <w:tc>
           <w:tcPr>
@@ -310,7 +358,7 @@
       </w:tr>
       <w:tr>
         <w:trPr>
-          <w:trHeight w:val="400"/>
+          <w:trHeight w:val="431"/>
         </w:trPr>
         <w:tc>
           <w:tcPr>
@@ -379,7 +427,7 @@
       </w:tr>
       <w:tr>
         <w:trPr>
-          <w:trHeight w:val="315"/>
+          <w:trHeight w:val="340"/>
         </w:trPr>
         <w:tc>
           <w:tcPr>
@@ -448,7 +496,7 @@
       </w:tr>
       <w:tr>
         <w:trPr>
-          <w:trHeight w:val="332"/>
+          <w:trHeight w:val="358"/>
         </w:trPr>
         <w:tc>
           <w:tcPr>
@@ -517,7 +565,74 @@
       </w:tr>
       <w:tr>
         <w:trPr>
-          <w:trHeight w:val="332"/>
+          <w:trHeight w:val="358"/>
+        </w:trPr>
+        <w:tc>
+          <w:tcPr>
+            <w:tcW w:w="0" w:type="auto"/>
+            <w:vAlign w:val="center"/>
+          </w:tcPr>
+          <w:p>
+            <w:pPr>
+              <w:rPr>
+                <w:rFonts w:ascii="Courier New" w:eastAsia="Times New Roman" w:hAnsi="Courier New" w:cs="Courier New"/>
+                <w:kern w:val="0"/>
+                <w:sz w:val="20"/>
+                <w:szCs w:val="20"/>
+                <w:lang w:eastAsia="en-IN"/>
+                <w14:ligatures w14:val="none"/>
+              </w:rPr>
+            </w:pPr>
+            <w:proofErr w:type="spellStart"/>
+            <w:r>
+              <w:rPr>
+                <w:rFonts w:ascii="Courier New" w:eastAsia="Times New Roman" w:hAnsi="Courier New" w:cs="Courier New"/>
+                <w:kern w:val="0"/>
+                <w:sz w:val="20"/>
+                <w:szCs w:val="20"/>
+                <w:lang w:eastAsia="en-IN"/>
+                <w14:ligatures w14:val="none"/>
+              </w:rPr>
+              <w:t>SupplierCart</w:t>
+            </w:r>
+            <w:proofErr w:type="spellEnd"/>
+          </w:p>
+        </w:tc>
+        <w:tc>
+          <w:tcPr>
+            <w:tcW w:w="0" w:type="auto"/>
+            <w:vAlign w:val="center"/>
+          </w:tcPr>
+          <w:p>
+            <w:pPr>
+              <w:rPr>
+                <w:rFonts w:ascii="Courier New" w:eastAsia="Times New Roman" w:hAnsi="Courier New" w:cs="Courier New"/>
+                <w:kern w:val="0"/>
+                <w:sz w:val="20"/>
+                <w:szCs w:val="20"/>
+                <w:lang w:eastAsia="en-IN"/>
+                <w14:ligatures w14:val="none"/>
+              </w:rPr>
+            </w:pPr>
+            <w:proofErr w:type="spellStart"/>
+            <w:r>
+              <w:rPr>
+                <w:rFonts w:ascii="Courier New" w:eastAsia="Times New Roman" w:hAnsi="Courier New" w:cs="Courier New"/>
+                <w:kern w:val="0"/>
+                <w:sz w:val="20"/>
+                <w:szCs w:val="20"/>
+                <w:lang w:eastAsia="en-IN"/>
+                <w14:ligatures w14:val="none"/>
+              </w:rPr>
+              <w:t>SupplierCart_v</w:t>
+            </w:r>
+            <w:proofErr w:type="spellEnd"/>
+          </w:p>
+        </w:tc>
+      </w:tr>
+      <w:tr>
+        <w:trPr>
+          <w:trHeight w:val="358"/>
         </w:trPr>
         <w:tc>
           <w:tcPr>
@@ -586,7 +701,7 @@
       </w:tr>
       <w:tr>
         <w:trPr>
-          <w:trHeight w:val="430"/>
+          <w:trHeight w:val="464"/>
         </w:trPr>
         <w:tc>
           <w:tcPr>
@@ -654,20 +769,66 @@
         </w:tc>
       </w:tr>
     </w:tbl>
-    <w:p/>
+    <w:p>
+      <w:pPr>
+        <w:pStyle w:val="ListParagraph"/>
+        <w:numPr>
+          <w:ilvl w:val="0"/>
+          <w:numId w:val="2"/>
+        </w:numPr>
+        <w:spacing w:before="100" w:beforeAutospacing="1" w:after="100" w:afterAutospacing="1" w:line="240" w:lineRule="auto"/>
+        <w:outlineLvl w:val="2"/>
+        <w:rPr>
+          <w:rFonts w:ascii="Times New Roman" w:eastAsia="Times New Roman" w:hAnsi="Times New Roman" w:cs="Times New Roman"/>
+          <w:b/>
+          <w:bCs/>
+          <w:kern w:val="0"/>
+          <w:sz w:val="28"/>
+          <w:szCs w:val="28"/>
+          <w:lang w:eastAsia="en-IN"/>
+          <w14:ligatures w14:val="none"/>
+        </w:rPr>
+      </w:pPr>
+      <w:r>
+        <w:rPr>
+          <w:rFonts w:ascii="Times New Roman" w:eastAsia="Times New Roman" w:hAnsi="Times New Roman" w:cs="Times New Roman"/>
+          <w:b/>
+          <w:bCs/>
+          <w:kern w:val="0"/>
+          <w:sz w:val="28"/>
+          <w:szCs w:val="28"/>
+          <w:lang w:eastAsia="en-IN"/>
+          <w14:ligatures w14:val="none"/>
+        </w:rPr>
+        <w:t>Consumer</w:t>
+      </w:r>
+      <w:r>
+        <w:rPr>
+          <w:rFonts w:ascii="Times New Roman" w:eastAsia="Times New Roman" w:hAnsi="Times New Roman" w:cs="Times New Roman"/>
+          <w:b/>
+          <w:bCs/>
+          <w:kern w:val="0"/>
+          <w:sz w:val="28"/>
+          <w:szCs w:val="28"/>
+          <w:lang w:eastAsia="en-IN"/>
+          <w14:ligatures w14:val="none"/>
+        </w:rPr>
+        <w:t xml:space="preserve"> Side: </w:t>
+      </w:r>
+    </w:p>
     <w:tbl>
       <w:tblPr>
         <w:tblStyle w:val="TableGrid"/>
-        <w:tblW w:w="8707" w:type="dxa"/>
+        <w:tblW w:w="8835" w:type="dxa"/>
         <w:tblLook w:val="04A0" w:firstRow="1" w:lastRow="0" w:firstColumn="1" w:lastColumn="0" w:noHBand="0" w:noVBand="1"/>
       </w:tblPr>
       <w:tblGrid>
-        <w:gridCol w:w="4178"/>
-        <w:gridCol w:w="4529"/>
+        <w:gridCol w:w="4239"/>
+        <w:gridCol w:w="4596"/>
       </w:tblGrid>
       <w:tr>
         <w:trPr>
-          <w:trHeight w:val="481"/>
+          <w:trHeight w:val="448"/>
         </w:trPr>
         <w:tc>
           <w:tcPr>
@@ -744,7 +905,7 @@
       </w:tr>
       <w:tr>
         <w:trPr>
-          <w:trHeight w:val="494"/>
+          <w:trHeight w:val="461"/>
         </w:trPr>
         <w:tc>
           <w:tcPr>
@@ -823,7 +984,7 @@
       </w:tr>
       <w:tr>
         <w:trPr>
-          <w:trHeight w:val="481"/>
+          <w:trHeight w:val="448"/>
         </w:trPr>
         <w:tc>
           <w:tcPr>
@@ -913,7 +1074,7 @@
       </w:tr>
       <w:tr>
         <w:trPr>
-          <w:trHeight w:val="481"/>
+          <w:trHeight w:val="448"/>
         </w:trPr>
         <w:tc>
           <w:tcPr>
@@ -1003,7 +1164,7 @@
       </w:tr>
       <w:tr>
         <w:trPr>
-          <w:trHeight w:val="494"/>
+          <w:trHeight w:val="461"/>
         </w:trPr>
         <w:tc>
           <w:tcPr>
@@ -1093,13 +1254,12 @@
       </w:tr>
       <w:tr>
         <w:trPr>
-          <w:trHeight w:val="481"/>
+          <w:trHeight w:val="461"/>
         </w:trPr>
         <w:tc>
           <w:tcPr>
             <w:tcW w:w="0" w:type="auto"/>
             <w:vAlign w:val="center"/>
-            <w:hideMark/>
           </w:tcPr>
           <w:p>
             <w:pPr>
@@ -1119,16 +1279,15 @@
                 <w:szCs w:val="20"/>
                 <w:lang w:eastAsia="en-IN"/>
               </w:rPr>
-              <w:t>ConsumerOrders</w:t>
-            </w:r>
-            <w:proofErr w:type="spellEnd"/>
-          </w:p>
-        </w:tc>
-        <w:tc>
-          <w:tcPr>
-            <w:tcW w:w="0" w:type="auto"/>
-            <w:vAlign w:val="center"/>
-            <w:hideMark/>
+              <w:t>ConsumerCart</w:t>
+            </w:r>
+            <w:proofErr w:type="spellEnd"/>
+          </w:p>
+        </w:tc>
+        <w:tc>
+          <w:tcPr>
+            <w:tcW w:w="0" w:type="auto"/>
+            <w:vAlign w:val="center"/>
           </w:tcPr>
           <w:p>
             <w:pPr>
@@ -1148,34 +1307,7 @@
                 <w:szCs w:val="20"/>
                 <w:lang w:eastAsia="en-IN"/>
               </w:rPr>
-              <w:t>C</w:t>
-            </w:r>
-            <w:r>
-              <w:rPr>
-                <w:rFonts w:ascii="Courier New" w:hAnsi="Courier New" w:cs="Courier New"/>
-                <w:sz w:val="20"/>
-                <w:szCs w:val="20"/>
-                <w:lang w:eastAsia="en-IN"/>
-              </w:rPr>
-              <w:t>onsumer</w:t>
-            </w:r>
-            <w:r>
-              <w:rPr>
-                <w:rFonts w:ascii="Courier New" w:hAnsi="Courier New" w:cs="Courier New"/>
-                <w:sz w:val="20"/>
-                <w:szCs w:val="20"/>
-                <w:lang w:eastAsia="en-IN"/>
-              </w:rPr>
-              <w:t>O</w:t>
-            </w:r>
-            <w:r>
-              <w:rPr>
-                <w:rFonts w:ascii="Courier New" w:hAnsi="Courier New" w:cs="Courier New"/>
-                <w:sz w:val="20"/>
-                <w:szCs w:val="20"/>
-                <w:lang w:eastAsia="en-IN"/>
-              </w:rPr>
-              <w:t>rders_v</w:t>
+              <w:t>ConsumerCart_v</w:t>
             </w:r>
             <w:proofErr w:type="spellEnd"/>
           </w:p>
@@ -1183,7 +1315,7 @@
       </w:tr>
       <w:tr>
         <w:trPr>
-          <w:trHeight w:val="481"/>
+          <w:trHeight w:val="448"/>
         </w:trPr>
         <w:tc>
           <w:tcPr>
@@ -1209,7 +1341,7 @@
                 <w:szCs w:val="20"/>
                 <w:lang w:eastAsia="en-IN"/>
               </w:rPr>
-              <w:t>ConsumerOrderItems</w:t>
+              <w:t>ConsumerOrders</w:t>
             </w:r>
             <w:proofErr w:type="spellEnd"/>
           </w:p>
@@ -1238,7 +1370,7 @@
                 <w:szCs w:val="20"/>
                 <w:lang w:eastAsia="en-IN"/>
               </w:rPr>
-              <w:t>consumer</w:t>
+              <w:t>C</w:t>
             </w:r>
             <w:r>
               <w:rPr>
@@ -1247,6 +1379,15 @@
                 <w:szCs w:val="20"/>
                 <w:lang w:eastAsia="en-IN"/>
               </w:rPr>
+              <w:t>onsumer</w:t>
+            </w:r>
+            <w:r>
+              <w:rPr>
+                <w:rFonts w:ascii="Courier New" w:hAnsi="Courier New" w:cs="Courier New"/>
+                <w:sz w:val="20"/>
+                <w:szCs w:val="20"/>
+                <w:lang w:eastAsia="en-IN"/>
+              </w:rPr>
               <w:t>O</w:t>
             </w:r>
             <w:r>
@@ -1256,7 +1397,7 @@
                 <w:szCs w:val="20"/>
                 <w:lang w:eastAsia="en-IN"/>
               </w:rPr>
-              <w:t>rderitems_v</w:t>
+              <w:t>rders_v</w:t>
             </w:r>
             <w:proofErr w:type="spellEnd"/>
           </w:p>
@@ -1264,7 +1405,88 @@
       </w:tr>
       <w:tr>
         <w:trPr>
-          <w:trHeight w:val="481"/>
+          <w:trHeight w:val="448"/>
+        </w:trPr>
+        <w:tc>
+          <w:tcPr>
+            <w:tcW w:w="0" w:type="auto"/>
+            <w:vAlign w:val="center"/>
+            <w:hideMark/>
+          </w:tcPr>
+          <w:p>
+            <w:pPr>
+              <w:pStyle w:val="NoSpacing"/>
+              <w:rPr>
+                <w:rFonts w:ascii="Courier New" w:hAnsi="Courier New" w:cs="Courier New"/>
+                <w:sz w:val="20"/>
+                <w:szCs w:val="20"/>
+                <w:lang w:eastAsia="en-IN"/>
+              </w:rPr>
+            </w:pPr>
+            <w:proofErr w:type="spellStart"/>
+            <w:r>
+              <w:rPr>
+                <w:rFonts w:ascii="Courier New" w:hAnsi="Courier New" w:cs="Courier New"/>
+                <w:sz w:val="20"/>
+                <w:szCs w:val="20"/>
+                <w:lang w:eastAsia="en-IN"/>
+              </w:rPr>
+              <w:t>ConsumerOrderItems</w:t>
+            </w:r>
+            <w:proofErr w:type="spellEnd"/>
+          </w:p>
+        </w:tc>
+        <w:tc>
+          <w:tcPr>
+            <w:tcW w:w="0" w:type="auto"/>
+            <w:vAlign w:val="center"/>
+            <w:hideMark/>
+          </w:tcPr>
+          <w:p>
+            <w:pPr>
+              <w:pStyle w:val="NoSpacing"/>
+              <w:rPr>
+                <w:rFonts w:ascii="Courier New" w:hAnsi="Courier New" w:cs="Courier New"/>
+                <w:sz w:val="20"/>
+                <w:szCs w:val="20"/>
+                <w:lang w:eastAsia="en-IN"/>
+              </w:rPr>
+            </w:pPr>
+            <w:proofErr w:type="spellStart"/>
+            <w:r>
+              <w:rPr>
+                <w:rFonts w:ascii="Courier New" w:hAnsi="Courier New" w:cs="Courier New"/>
+                <w:sz w:val="20"/>
+                <w:szCs w:val="20"/>
+                <w:lang w:eastAsia="en-IN"/>
+              </w:rPr>
+              <w:t>consumer</w:t>
+            </w:r>
+            <w:r>
+              <w:rPr>
+                <w:rFonts w:ascii="Courier New" w:hAnsi="Courier New" w:cs="Courier New"/>
+                <w:sz w:val="20"/>
+                <w:szCs w:val="20"/>
+                <w:lang w:eastAsia="en-IN"/>
+              </w:rPr>
+              <w:t>O</w:t>
+            </w:r>
+            <w:r>
+              <w:rPr>
+                <w:rFonts w:ascii="Courier New" w:hAnsi="Courier New" w:cs="Courier New"/>
+                <w:sz w:val="20"/>
+                <w:szCs w:val="20"/>
+                <w:lang w:eastAsia="en-IN"/>
+              </w:rPr>
+              <w:t>rderitems_v</w:t>
+            </w:r>
+            <w:proofErr w:type="spellEnd"/>
+          </w:p>
+        </w:tc>
+      </w:tr>
+      <w:tr>
+        <w:trPr>
+          <w:trHeight w:val="448"/>
         </w:trPr>
         <w:tc>
           <w:tcPr>
@@ -1353,7 +1575,14 @@
         </w:tc>
       </w:tr>
     </w:tbl>
-    <w:p/>
+    <w:p>
+      <w:pPr>
+        <w:rPr>
+          <w:sz w:val="24"/>
+          <w:szCs w:val="24"/>
+        </w:rPr>
+      </w:pPr>
+    </w:p>
     <w:p>
       <w:pPr>
         <w:pStyle w:val="ListParagraph"/>
@@ -1362,14 +1591,30 @@
           <w:numId w:val="1"/>
         </w:numPr>
         <w:spacing w:after="0"/>
+        <w:rPr>
+          <w:sz w:val="24"/>
+          <w:szCs w:val="24"/>
+        </w:rPr>
       </w:pPr>
       <w:r>
+        <w:rPr>
+          <w:sz w:val="24"/>
+          <w:szCs w:val="24"/>
+        </w:rPr>
         <w:t xml:space="preserve">Display the </w:t>
       </w:r>
       <w:r>
+        <w:rPr>
+          <w:sz w:val="24"/>
+          <w:szCs w:val="24"/>
+        </w:rPr>
         <w:t>V</w:t>
       </w:r>
       <w:r>
+        <w:rPr>
+          <w:sz w:val="24"/>
+          <w:szCs w:val="24"/>
+        </w:rPr>
         <w:t>iews in the database.</w:t>
       </w:r>
     </w:p>
@@ -1380,12 +1625,16 @@
         <w:rPr>
           <w:b/>
           <w:bCs/>
+          <w:sz w:val="24"/>
+          <w:szCs w:val="24"/>
         </w:rPr>
       </w:pPr>
       <w:r>
         <w:rPr>
           <w:b/>
           <w:bCs/>
+          <w:sz w:val="24"/>
+          <w:szCs w:val="24"/>
         </w:rPr>
         <w:t xml:space="preserve">SHOW FULL TABLES WHERE </w:t>
       </w:r>
@@ -1394,6 +1643,8 @@
         <w:rPr>
           <w:b/>
           <w:bCs/>
+          <w:sz w:val="24"/>
+          <w:szCs w:val="24"/>
         </w:rPr>
         <w:t>Table_type</w:t>
       </w:r>
@@ -1402,6 +1653,8 @@
         <w:rPr>
           <w:b/>
           <w:bCs/>
+          <w:sz w:val="24"/>
+          <w:szCs w:val="24"/>
         </w:rPr>
         <w:t>="VIEW";</w:t>
       </w:r>
@@ -1413,6 +1666,8 @@
         <w:rPr>
           <w:b/>
           <w:bCs/>
+          <w:sz w:val="24"/>
+          <w:szCs w:val="24"/>
         </w:rPr>
       </w:pPr>
     </w:p>
@@ -1423,8 +1678,16 @@
           <w:ilvl w:val="0"/>
           <w:numId w:val="1"/>
         </w:numPr>
+        <w:rPr>
+          <w:sz w:val="24"/>
+          <w:szCs w:val="24"/>
+        </w:rPr>
       </w:pPr>
       <w:r>
+        <w:rPr>
+          <w:sz w:val="24"/>
+          <w:szCs w:val="24"/>
+        </w:rPr>
         <w:t>Display the Views &amp; Tables in the database.</w:t>
       </w:r>
     </w:p>
@@ -1434,15 +1697,3657 @@
         <w:rPr>
           <w:b/>
           <w:bCs/>
+          <w:sz w:val="24"/>
+          <w:szCs w:val="24"/>
         </w:rPr>
       </w:pPr>
       <w:r>
         <w:rPr>
           <w:b/>
           <w:bCs/>
+          <w:sz w:val="24"/>
+          <w:szCs w:val="24"/>
         </w:rPr>
         <w:t>SHOW FULL TABLES;</w:t>
       </w:r>
+    </w:p>
+    <w:p>
+      <w:pPr>
+        <w:pStyle w:val="ListParagraph"/>
+        <w:rPr>
+          <w:b/>
+          <w:bCs/>
+          <w:sz w:val="24"/>
+          <w:szCs w:val="24"/>
+        </w:rPr>
+      </w:pPr>
+    </w:p>
+    <w:p>
+      <w:pPr>
+        <w:pStyle w:val="ListParagraph"/>
+        <w:rPr>
+          <w:b/>
+          <w:bCs/>
+          <w:sz w:val="24"/>
+          <w:szCs w:val="24"/>
+        </w:rPr>
+      </w:pPr>
+    </w:p>
+    <w:p>
+      <w:pPr>
+        <w:pStyle w:val="ListParagraph"/>
+        <w:rPr>
+          <w:b/>
+          <w:bCs/>
+          <w:sz w:val="24"/>
+          <w:szCs w:val="24"/>
+        </w:rPr>
+      </w:pPr>
+    </w:p>
+    <w:p>
+      <w:pPr>
+        <w:pStyle w:val="ListParagraph"/>
+        <w:rPr>
+          <w:b/>
+          <w:bCs/>
+          <w:sz w:val="24"/>
+          <w:szCs w:val="24"/>
+        </w:rPr>
+      </w:pPr>
+    </w:p>
+    <w:p>
+      <w:pPr>
+        <w:pStyle w:val="ListParagraph"/>
+        <w:rPr>
+          <w:b/>
+          <w:bCs/>
+          <w:sz w:val="24"/>
+          <w:szCs w:val="24"/>
+        </w:rPr>
+      </w:pPr>
+    </w:p>
+    <w:p>
+      <w:pPr>
+        <w:pStyle w:val="ListParagraph"/>
+        <w:numPr>
+          <w:ilvl w:val="0"/>
+          <w:numId w:val="2"/>
+        </w:numPr>
+        <w:spacing w:before="100" w:beforeAutospacing="1" w:after="100" w:afterAutospacing="1" w:line="240" w:lineRule="auto"/>
+        <w:outlineLvl w:val="2"/>
+        <w:rPr>
+          <w:rFonts w:ascii="Times New Roman" w:eastAsia="Times New Roman" w:hAnsi="Times New Roman" w:cs="Times New Roman"/>
+          <w:b/>
+          <w:bCs/>
+          <w:kern w:val="0"/>
+          <w:sz w:val="28"/>
+          <w:szCs w:val="28"/>
+          <w:lang w:eastAsia="en-IN"/>
+          <w14:ligatures w14:val="none"/>
+        </w:rPr>
+      </w:pPr>
+      <w:r>
+        <w:rPr>
+          <w:rFonts w:ascii="Times New Roman" w:eastAsia="Times New Roman" w:hAnsi="Times New Roman" w:cs="Times New Roman"/>
+          <w:b/>
+          <w:bCs/>
+          <w:kern w:val="0"/>
+          <w:sz w:val="28"/>
+          <w:szCs w:val="28"/>
+          <w:lang w:eastAsia="en-IN"/>
+          <w14:ligatures w14:val="none"/>
+        </w:rPr>
+        <w:lastRenderedPageBreak/>
+        <w:t>Procedures</w:t>
+      </w:r>
+      <w:r>
+        <w:rPr>
+          <w:rFonts w:ascii="Times New Roman" w:eastAsia="Times New Roman" w:hAnsi="Times New Roman" w:cs="Times New Roman"/>
+          <w:b/>
+          <w:bCs/>
+          <w:kern w:val="0"/>
+          <w:sz w:val="28"/>
+          <w:szCs w:val="28"/>
+          <w:lang w:eastAsia="en-IN"/>
+          <w14:ligatures w14:val="none"/>
+        </w:rPr>
+        <w:t xml:space="preserve">: </w:t>
+      </w:r>
+    </w:p>
+    <w:tbl>
+      <w:tblPr>
+        <w:tblStyle w:val="TableGrid"/>
+        <w:tblW w:w="9506" w:type="dxa"/>
+        <w:tblInd w:w="-289" w:type="dxa"/>
+        <w:tblLook w:val="04A0" w:firstRow="1" w:lastRow="0" w:firstColumn="1" w:lastColumn="0" w:noHBand="0" w:noVBand="1"/>
+      </w:tblPr>
+      <w:tblGrid>
+        <w:gridCol w:w="3372"/>
+        <w:gridCol w:w="2293"/>
+        <w:gridCol w:w="1914"/>
+        <w:gridCol w:w="1927"/>
+      </w:tblGrid>
+      <w:tr>
+        <w:trPr>
+          <w:trHeight w:val="293"/>
+        </w:trPr>
+        <w:tc>
+          <w:tcPr>
+            <w:tcW w:w="3372" w:type="dxa"/>
+            <w:vAlign w:val="center"/>
+            <w:hideMark/>
+          </w:tcPr>
+          <w:p>
+            <w:pPr>
+              <w:pStyle w:val="NoSpacing"/>
+              <w:ind w:right="580"/>
+              <w:jc w:val="center"/>
+              <w:rPr>
+                <w:b/>
+                <w:bCs/>
+              </w:rPr>
+            </w:pPr>
+            <w:r>
+              <w:rPr>
+                <w:b/>
+                <w:bCs/>
+              </w:rPr>
+              <w:t>Procedure Name</w:t>
+            </w:r>
+          </w:p>
+        </w:tc>
+        <w:tc>
+          <w:tcPr>
+            <w:tcW w:w="2293" w:type="dxa"/>
+            <w:vAlign w:val="center"/>
+            <w:hideMark/>
+          </w:tcPr>
+          <w:p>
+            <w:pPr>
+              <w:pStyle w:val="NoSpacing"/>
+              <w:jc w:val="center"/>
+              <w:rPr>
+                <w:b/>
+                <w:bCs/>
+              </w:rPr>
+            </w:pPr>
+            <w:r>
+              <w:rPr>
+                <w:b/>
+                <w:bCs/>
+              </w:rPr>
+              <w:t>Description</w:t>
+            </w:r>
+          </w:p>
+        </w:tc>
+        <w:tc>
+          <w:tcPr>
+            <w:tcW w:w="0" w:type="auto"/>
+            <w:vAlign w:val="center"/>
+            <w:hideMark/>
+          </w:tcPr>
+          <w:p>
+            <w:pPr>
+              <w:pStyle w:val="NoSpacing"/>
+              <w:jc w:val="center"/>
+              <w:rPr>
+                <w:b/>
+                <w:bCs/>
+              </w:rPr>
+            </w:pPr>
+            <w:r>
+              <w:rPr>
+                <w:b/>
+                <w:bCs/>
+              </w:rPr>
+              <w:t>Input Parameters</w:t>
+            </w:r>
+          </w:p>
+        </w:tc>
+        <w:tc>
+          <w:tcPr>
+            <w:tcW w:w="0" w:type="auto"/>
+            <w:vAlign w:val="center"/>
+            <w:hideMark/>
+          </w:tcPr>
+          <w:p>
+            <w:pPr>
+              <w:pStyle w:val="NoSpacing"/>
+              <w:jc w:val="center"/>
+              <w:rPr>
+                <w:b/>
+                <w:bCs/>
+              </w:rPr>
+            </w:pPr>
+            <w:r>
+              <w:rPr>
+                <w:b/>
+                <w:bCs/>
+              </w:rPr>
+              <w:t>Additional Notes</w:t>
+            </w:r>
+          </w:p>
+        </w:tc>
+      </w:tr>
+      <w:tr>
+        <w:trPr>
+          <w:trHeight w:val="1840"/>
+        </w:trPr>
+        <w:tc>
+          <w:tcPr>
+            <w:tcW w:w="3372" w:type="dxa"/>
+            <w:vAlign w:val="center"/>
+            <w:hideMark/>
+          </w:tcPr>
+          <w:p>
+            <w:pPr>
+              <w:pStyle w:val="NoSpacing"/>
+            </w:pPr>
+            <w:proofErr w:type="spellStart"/>
+            <w:r>
+              <w:t>create_consumer_order_from_cart</w:t>
+            </w:r>
+            <w:proofErr w:type="spellEnd"/>
+          </w:p>
+        </w:tc>
+        <w:tc>
+          <w:tcPr>
+            <w:tcW w:w="2293" w:type="dxa"/>
+            <w:vAlign w:val="center"/>
+            <w:hideMark/>
+          </w:tcPr>
+          <w:p>
+            <w:pPr>
+              <w:pStyle w:val="NoSpacing"/>
+            </w:pPr>
+            <w:r>
+              <w:t>Transfers all items from the consumer cart to a new consumer order and clears the cart.</w:t>
+            </w:r>
+          </w:p>
+        </w:tc>
+        <w:tc>
+          <w:tcPr>
+            <w:tcW w:w="0" w:type="auto"/>
+            <w:vAlign w:val="center"/>
+            <w:hideMark/>
+          </w:tcPr>
+          <w:p>
+            <w:pPr>
+              <w:pStyle w:val="NoSpacing"/>
+            </w:pPr>
+            <w:proofErr w:type="spellStart"/>
+            <w:r>
+              <w:t>p_consumer_id</w:t>
+            </w:r>
+            <w:proofErr w:type="spellEnd"/>
+            <w:r>
+              <w:t xml:space="preserve"> INT (Consumer ID), </w:t>
+            </w:r>
+            <w:proofErr w:type="spellStart"/>
+            <w:r>
+              <w:t>p_delivery_id</w:t>
+            </w:r>
+            <w:proofErr w:type="spellEnd"/>
+            <w:r>
+              <w:t xml:space="preserve"> INT (Delivery Address ID)</w:t>
+            </w:r>
+          </w:p>
+        </w:tc>
+        <w:tc>
+          <w:tcPr>
+            <w:tcW w:w="0" w:type="auto"/>
+            <w:vAlign w:val="center"/>
+            <w:hideMark/>
+          </w:tcPr>
+          <w:p>
+            <w:pPr>
+              <w:pStyle w:val="NoSpacing"/>
+            </w:pPr>
+            <w:r>
+              <w:t xml:space="preserve">Uses transactions to ensure atomicity. Clears the </w:t>
+            </w:r>
+            <w:proofErr w:type="spellStart"/>
+            <w:r>
+              <w:t>consumerCart</w:t>
+            </w:r>
+            <w:proofErr w:type="spellEnd"/>
+            <w:r>
+              <w:t xml:space="preserve"> table after transferring items.</w:t>
+            </w:r>
+          </w:p>
+        </w:tc>
+      </w:tr>
+      <w:tr>
+        <w:trPr>
+          <w:trHeight w:val="2448"/>
+        </w:trPr>
+        <w:tc>
+          <w:tcPr>
+            <w:tcW w:w="3372" w:type="dxa"/>
+            <w:vAlign w:val="center"/>
+            <w:hideMark/>
+          </w:tcPr>
+          <w:p>
+            <w:pPr>
+              <w:pStyle w:val="NoSpacing"/>
+            </w:pPr>
+            <w:proofErr w:type="spellStart"/>
+            <w:r>
+              <w:t>register_consumer</w:t>
+            </w:r>
+            <w:proofErr w:type="spellEnd"/>
+          </w:p>
+        </w:tc>
+        <w:tc>
+          <w:tcPr>
+            <w:tcW w:w="2293" w:type="dxa"/>
+            <w:vAlign w:val="center"/>
+            <w:hideMark/>
+          </w:tcPr>
+          <w:p>
+            <w:pPr>
+              <w:pStyle w:val="NoSpacing"/>
+            </w:pPr>
+            <w:r>
+              <w:t>Registers a new consumer and sets up a default delivery address.</w:t>
+            </w:r>
+          </w:p>
+        </w:tc>
+        <w:tc>
+          <w:tcPr>
+            <w:tcW w:w="0" w:type="auto"/>
+            <w:vAlign w:val="center"/>
+            <w:hideMark/>
+          </w:tcPr>
+          <w:p>
+            <w:pPr>
+              <w:pStyle w:val="NoSpacing"/>
+            </w:pPr>
+            <w:proofErr w:type="spellStart"/>
+            <w:r>
+              <w:t>p_first_name</w:t>
+            </w:r>
+            <w:proofErr w:type="spellEnd"/>
+            <w:r>
+              <w:t xml:space="preserve">, </w:t>
+            </w:r>
+            <w:proofErr w:type="spellStart"/>
+            <w:r>
+              <w:t>p_last_name</w:t>
+            </w:r>
+            <w:proofErr w:type="spellEnd"/>
+            <w:r>
+              <w:t xml:space="preserve">, </w:t>
+            </w:r>
+            <w:proofErr w:type="spellStart"/>
+            <w:r>
+              <w:t>p_email</w:t>
+            </w:r>
+            <w:proofErr w:type="spellEnd"/>
+            <w:r>
+              <w:t xml:space="preserve">, </w:t>
+            </w:r>
+            <w:proofErr w:type="spellStart"/>
+            <w:r>
+              <w:t>p_mobile_number</w:t>
+            </w:r>
+            <w:proofErr w:type="spellEnd"/>
+            <w:r>
+              <w:t xml:space="preserve">, </w:t>
+            </w:r>
+            <w:proofErr w:type="spellStart"/>
+            <w:r>
+              <w:t>p_password</w:t>
+            </w:r>
+            <w:proofErr w:type="spellEnd"/>
+            <w:r>
+              <w:t xml:space="preserve">, </w:t>
+            </w:r>
+            <w:proofErr w:type="spellStart"/>
+            <w:r>
+              <w:t>p_state</w:t>
+            </w:r>
+            <w:proofErr w:type="spellEnd"/>
+            <w:r>
+              <w:t xml:space="preserve">, </w:t>
+            </w:r>
+            <w:proofErr w:type="spellStart"/>
+            <w:r>
+              <w:t>p_city</w:t>
+            </w:r>
+            <w:proofErr w:type="spellEnd"/>
+            <w:r>
+              <w:t xml:space="preserve">, </w:t>
+            </w:r>
+            <w:proofErr w:type="spellStart"/>
+            <w:r>
+              <w:t>p_pincode</w:t>
+            </w:r>
+            <w:proofErr w:type="spellEnd"/>
+            <w:r>
+              <w:t xml:space="preserve">, </w:t>
+            </w:r>
+            <w:proofErr w:type="spellStart"/>
+            <w:r>
+              <w:t>p_consumer_type</w:t>
+            </w:r>
+            <w:proofErr w:type="spellEnd"/>
+          </w:p>
+        </w:tc>
+        <w:tc>
+          <w:tcPr>
+            <w:tcW w:w="0" w:type="auto"/>
+            <w:vAlign w:val="center"/>
+            <w:hideMark/>
+          </w:tcPr>
+          <w:p>
+            <w:pPr>
+              <w:pStyle w:val="NoSpacing"/>
+            </w:pPr>
+            <w:r>
+              <w:t xml:space="preserve">Uses consumer and </w:t>
+            </w:r>
+            <w:proofErr w:type="spellStart"/>
+            <w:r>
+              <w:t>deliveryAddress</w:t>
+            </w:r>
+            <w:proofErr w:type="spellEnd"/>
+            <w:r>
+              <w:t xml:space="preserve"> tables. Concatenates first and last names for delivery address.</w:t>
+            </w:r>
+          </w:p>
+        </w:tc>
+      </w:tr>
+      <w:tr>
+        <w:trPr>
+          <w:trHeight w:val="2135"/>
+        </w:trPr>
+        <w:tc>
+          <w:tcPr>
+            <w:tcW w:w="3372" w:type="dxa"/>
+            <w:vAlign w:val="center"/>
+            <w:hideMark/>
+          </w:tcPr>
+          <w:p>
+            <w:pPr>
+              <w:pStyle w:val="NoSpacing"/>
+            </w:pPr>
+            <w:proofErr w:type="spellStart"/>
+            <w:r>
+              <w:t>register_supplier</w:t>
+            </w:r>
+            <w:proofErr w:type="spellEnd"/>
+          </w:p>
+        </w:tc>
+        <w:tc>
+          <w:tcPr>
+            <w:tcW w:w="2293" w:type="dxa"/>
+            <w:vAlign w:val="center"/>
+            <w:hideMark/>
+          </w:tcPr>
+          <w:p>
+            <w:pPr>
+              <w:pStyle w:val="NoSpacing"/>
+            </w:pPr>
+            <w:r>
+              <w:t>Registers a new supplier and sets up a default pickup address.</w:t>
+            </w:r>
+          </w:p>
+        </w:tc>
+        <w:tc>
+          <w:tcPr>
+            <w:tcW w:w="0" w:type="auto"/>
+            <w:vAlign w:val="center"/>
+            <w:hideMark/>
+          </w:tcPr>
+          <w:p>
+            <w:pPr>
+              <w:pStyle w:val="NoSpacing"/>
+            </w:pPr>
+            <w:proofErr w:type="spellStart"/>
+            <w:r>
+              <w:t>p_first_name</w:t>
+            </w:r>
+            <w:proofErr w:type="spellEnd"/>
+            <w:r>
+              <w:t xml:space="preserve">, </w:t>
+            </w:r>
+            <w:proofErr w:type="spellStart"/>
+            <w:r>
+              <w:t>p_last_name</w:t>
+            </w:r>
+            <w:proofErr w:type="spellEnd"/>
+            <w:r>
+              <w:t xml:space="preserve">, </w:t>
+            </w:r>
+            <w:proofErr w:type="spellStart"/>
+            <w:r>
+              <w:t>p_mobile_number</w:t>
+            </w:r>
+            <w:proofErr w:type="spellEnd"/>
+            <w:r>
+              <w:t xml:space="preserve">, </w:t>
+            </w:r>
+            <w:proofErr w:type="spellStart"/>
+            <w:r>
+              <w:t>p_password</w:t>
+            </w:r>
+            <w:proofErr w:type="spellEnd"/>
+            <w:r>
+              <w:t xml:space="preserve">, </w:t>
+            </w:r>
+            <w:proofErr w:type="spellStart"/>
+            <w:r>
+              <w:t>p_state</w:t>
+            </w:r>
+            <w:proofErr w:type="spellEnd"/>
+            <w:r>
+              <w:t xml:space="preserve">, </w:t>
+            </w:r>
+            <w:proofErr w:type="spellStart"/>
+            <w:r>
+              <w:t>p_city</w:t>
+            </w:r>
+            <w:proofErr w:type="spellEnd"/>
+            <w:r>
+              <w:t xml:space="preserve">, </w:t>
+            </w:r>
+            <w:proofErr w:type="spellStart"/>
+            <w:r>
+              <w:t>p_pincode</w:t>
+            </w:r>
+            <w:proofErr w:type="spellEnd"/>
+            <w:r>
+              <w:t xml:space="preserve">, </w:t>
+            </w:r>
+            <w:proofErr w:type="spellStart"/>
+            <w:r>
+              <w:t>p_supplier_type</w:t>
+            </w:r>
+            <w:proofErr w:type="spellEnd"/>
+          </w:p>
+        </w:tc>
+        <w:tc>
+          <w:tcPr>
+            <w:tcW w:w="0" w:type="auto"/>
+            <w:vAlign w:val="center"/>
+            <w:hideMark/>
+          </w:tcPr>
+          <w:p>
+            <w:pPr>
+              <w:pStyle w:val="NoSpacing"/>
+            </w:pPr>
+            <w:proofErr w:type="gramStart"/>
+            <w:r>
+              <w:t>Similar to</w:t>
+            </w:r>
+            <w:proofErr w:type="gramEnd"/>
+            <w:r>
+              <w:t xml:space="preserve"> </w:t>
+            </w:r>
+            <w:proofErr w:type="spellStart"/>
+            <w:r>
+              <w:t>register_consumer</w:t>
+            </w:r>
+            <w:proofErr w:type="spellEnd"/>
+            <w:r>
+              <w:t>, but for suppliers. Adds a default pickup address for each registered supplier.</w:t>
+            </w:r>
+          </w:p>
+        </w:tc>
+      </w:tr>
+      <w:tr>
+        <w:trPr>
+          <w:trHeight w:val="1840"/>
+        </w:trPr>
+        <w:tc>
+          <w:tcPr>
+            <w:tcW w:w="3372" w:type="dxa"/>
+            <w:vAlign w:val="center"/>
+            <w:hideMark/>
+          </w:tcPr>
+          <w:p>
+            <w:pPr>
+              <w:pStyle w:val="NoSpacing"/>
+            </w:pPr>
+            <w:proofErr w:type="spellStart"/>
+            <w:r>
+              <w:t>create_supplier_order_from_cart</w:t>
+            </w:r>
+            <w:proofErr w:type="spellEnd"/>
+          </w:p>
+        </w:tc>
+        <w:tc>
+          <w:tcPr>
+            <w:tcW w:w="2293" w:type="dxa"/>
+            <w:vAlign w:val="center"/>
+            <w:hideMark/>
+          </w:tcPr>
+          <w:p>
+            <w:pPr>
+              <w:pStyle w:val="NoSpacing"/>
+            </w:pPr>
+            <w:r>
+              <w:t>Transfers all items from the supplier cart to a new supplier order and clears the cart.</w:t>
+            </w:r>
+          </w:p>
+        </w:tc>
+        <w:tc>
+          <w:tcPr>
+            <w:tcW w:w="0" w:type="auto"/>
+            <w:vAlign w:val="center"/>
+            <w:hideMark/>
+          </w:tcPr>
+          <w:p>
+            <w:pPr>
+              <w:pStyle w:val="NoSpacing"/>
+            </w:pPr>
+            <w:proofErr w:type="spellStart"/>
+            <w:r>
+              <w:t>p_supplier_id</w:t>
+            </w:r>
+            <w:proofErr w:type="spellEnd"/>
+            <w:r>
+              <w:t xml:space="preserve"> INT (Supplier ID), </w:t>
+            </w:r>
+            <w:proofErr w:type="spellStart"/>
+            <w:r>
+              <w:t>p_pickup_id</w:t>
+            </w:r>
+            <w:proofErr w:type="spellEnd"/>
+            <w:r>
+              <w:t xml:space="preserve"> INT (Pickup Address ID)</w:t>
+            </w:r>
+          </w:p>
+        </w:tc>
+        <w:tc>
+          <w:tcPr>
+            <w:tcW w:w="0" w:type="auto"/>
+            <w:vAlign w:val="center"/>
+            <w:hideMark/>
+          </w:tcPr>
+          <w:p>
+            <w:pPr>
+              <w:pStyle w:val="NoSpacing"/>
+            </w:pPr>
+            <w:r>
+              <w:t xml:space="preserve">Uses transactions to ensure atomicity. Clears the </w:t>
+            </w:r>
+            <w:proofErr w:type="spellStart"/>
+            <w:r>
+              <w:t>supplierCart</w:t>
+            </w:r>
+            <w:proofErr w:type="spellEnd"/>
+            <w:r>
+              <w:t xml:space="preserve"> table after transferring items.</w:t>
+            </w:r>
+          </w:p>
+        </w:tc>
+      </w:tr>
+      <w:tr>
+        <w:trPr>
+          <w:trHeight w:val="2741"/>
+        </w:trPr>
+        <w:tc>
+          <w:tcPr>
+            <w:tcW w:w="3372" w:type="dxa"/>
+            <w:vAlign w:val="center"/>
+            <w:hideMark/>
+          </w:tcPr>
+          <w:p>
+            <w:pPr>
+              <w:pStyle w:val="NoSpacing"/>
+            </w:pPr>
+            <w:proofErr w:type="spellStart"/>
+            <w:r>
+              <w:t>GrantDBAccess</w:t>
+            </w:r>
+            <w:proofErr w:type="spellEnd"/>
+          </w:p>
+        </w:tc>
+        <w:tc>
+          <w:tcPr>
+            <w:tcW w:w="2293" w:type="dxa"/>
+            <w:vAlign w:val="center"/>
+            <w:hideMark/>
+          </w:tcPr>
+          <w:p>
+            <w:pPr>
+              <w:pStyle w:val="NoSpacing"/>
+            </w:pPr>
+            <w:r>
+              <w:t xml:space="preserve">Grants a new user access to all views in the </w:t>
+            </w:r>
+            <w:proofErr w:type="spellStart"/>
+            <w:r>
+              <w:t>recycle_x</w:t>
+            </w:r>
+            <w:proofErr w:type="spellEnd"/>
+            <w:r>
+              <w:t xml:space="preserve"> schema that follow the naming convention %_v.</w:t>
+            </w:r>
+          </w:p>
+        </w:tc>
+        <w:tc>
+          <w:tcPr>
+            <w:tcW w:w="0" w:type="auto"/>
+            <w:vAlign w:val="center"/>
+            <w:hideMark/>
+          </w:tcPr>
+          <w:p>
+            <w:pPr>
+              <w:pStyle w:val="NoSpacing"/>
+            </w:pPr>
+            <w:proofErr w:type="spellStart"/>
+            <w:r>
+              <w:t>p_username</w:t>
+            </w:r>
+            <w:proofErr w:type="spellEnd"/>
+            <w:r>
+              <w:t xml:space="preserve"> </w:t>
+            </w:r>
+            <w:proofErr w:type="gramStart"/>
+            <w:r>
+              <w:t>VARCHAR(</w:t>
+            </w:r>
+            <w:proofErr w:type="gramEnd"/>
+            <w:r>
+              <w:t xml:space="preserve">255) (Username for the new user), </w:t>
+            </w:r>
+            <w:proofErr w:type="spellStart"/>
+            <w:r>
+              <w:t>p_password</w:t>
+            </w:r>
+            <w:proofErr w:type="spellEnd"/>
+            <w:r>
+              <w:t xml:space="preserve"> VARCHAR(255) (Password for the new user)</w:t>
+            </w:r>
+          </w:p>
+        </w:tc>
+        <w:tc>
+          <w:tcPr>
+            <w:tcW w:w="0" w:type="auto"/>
+            <w:vAlign w:val="center"/>
+            <w:hideMark/>
+          </w:tcPr>
+          <w:p>
+            <w:pPr>
+              <w:pStyle w:val="NoSpacing"/>
+            </w:pPr>
+            <w:r>
+              <w:t xml:space="preserve">Creates a new user if it </w:t>
+            </w:r>
+            <w:proofErr w:type="gramStart"/>
+            <w:r>
+              <w:t>doesn’t</w:t>
+            </w:r>
+            <w:proofErr w:type="gramEnd"/>
+            <w:r>
+              <w:t xml:space="preserve"> exist and grants ALL PRIVILEGES on all views matching the %_v pattern. Includes cursor usage to iterate views.</w:t>
+            </w:r>
+          </w:p>
+        </w:tc>
+      </w:tr>
+    </w:tbl>
+    <w:p>
+      <w:pPr>
+        <w:rPr>
+          <w:b/>
+          <w:bCs/>
+          <w:sz w:val="24"/>
+          <w:szCs w:val="24"/>
+        </w:rPr>
+      </w:pPr>
+    </w:p>
+    <w:p>
+      <w:pPr>
+        <w:rPr>
+          <w:b/>
+          <w:bCs/>
+          <w:sz w:val="24"/>
+          <w:szCs w:val="24"/>
+        </w:rPr>
+      </w:pPr>
+    </w:p>
+    <w:p>
+      <w:pPr>
+        <w:rPr>
+          <w:b/>
+          <w:bCs/>
+          <w:sz w:val="24"/>
+          <w:szCs w:val="24"/>
+        </w:rPr>
+      </w:pPr>
+    </w:p>
+    <w:p>
+      <w:pPr>
+        <w:spacing w:before="100" w:beforeAutospacing="1" w:after="100" w:afterAutospacing="1" w:line="240" w:lineRule="auto"/>
+        <w:outlineLvl w:val="2"/>
+        <w:rPr>
+          <w:b/>
+          <w:bCs/>
+          <w:sz w:val="24"/>
+          <w:szCs w:val="24"/>
+        </w:rPr>
+      </w:pPr>
+    </w:p>
+    <w:p>
+      <w:pPr>
+        <w:pStyle w:val="ListParagraph"/>
+        <w:numPr>
+          <w:ilvl w:val="0"/>
+          <w:numId w:val="2"/>
+        </w:numPr>
+        <w:spacing w:before="100" w:beforeAutospacing="1" w:after="100" w:afterAutospacing="1" w:line="240" w:lineRule="auto"/>
+        <w:outlineLvl w:val="2"/>
+        <w:rPr>
+          <w:rFonts w:ascii="Times New Roman" w:eastAsia="Times New Roman" w:hAnsi="Times New Roman" w:cs="Times New Roman"/>
+          <w:b/>
+          <w:bCs/>
+          <w:kern w:val="0"/>
+          <w:sz w:val="28"/>
+          <w:szCs w:val="28"/>
+          <w:lang w:eastAsia="en-IN"/>
+          <w14:ligatures w14:val="none"/>
+        </w:rPr>
+      </w:pPr>
+      <w:r>
+        <w:rPr>
+          <w:rFonts w:ascii="Times New Roman" w:eastAsia="Times New Roman" w:hAnsi="Times New Roman" w:cs="Times New Roman"/>
+          <w:b/>
+          <w:bCs/>
+          <w:kern w:val="0"/>
+          <w:sz w:val="28"/>
+          <w:szCs w:val="28"/>
+          <w:lang w:eastAsia="en-IN"/>
+          <w14:ligatures w14:val="none"/>
+        </w:rPr>
+        <w:lastRenderedPageBreak/>
+        <w:t>APIs</w:t>
+      </w:r>
+      <w:r>
+        <w:rPr>
+          <w:rFonts w:ascii="Times New Roman" w:eastAsia="Times New Roman" w:hAnsi="Times New Roman" w:cs="Times New Roman"/>
+          <w:b/>
+          <w:bCs/>
+          <w:kern w:val="0"/>
+          <w:sz w:val="28"/>
+          <w:szCs w:val="28"/>
+          <w:lang w:eastAsia="en-IN"/>
+          <w14:ligatures w14:val="none"/>
+        </w:rPr>
+        <w:t xml:space="preserve">: </w:t>
+      </w:r>
+    </w:p>
+    <w:tbl>
+      <w:tblPr>
+        <w:tblStyle w:val="TableGrid"/>
+        <w:tblW w:w="9412" w:type="dxa"/>
+        <w:tblLook w:val="04A0" w:firstRow="1" w:lastRow="0" w:firstColumn="1" w:lastColumn="0" w:noHBand="0" w:noVBand="1"/>
+      </w:tblPr>
+      <w:tblGrid>
+        <w:gridCol w:w="1222"/>
+        <w:gridCol w:w="3066"/>
+        <w:gridCol w:w="1028"/>
+        <w:gridCol w:w="4096"/>
+      </w:tblGrid>
+      <w:tr>
+        <w:trPr>
+          <w:trHeight w:val="340"/>
+        </w:trPr>
+        <w:tc>
+          <w:tcPr>
+            <w:tcW w:w="0" w:type="auto"/>
+            <w:vAlign w:val="center"/>
+            <w:hideMark/>
+          </w:tcPr>
+          <w:p>
+            <w:pPr>
+              <w:pStyle w:val="NoSpacing"/>
+              <w:spacing w:line="360" w:lineRule="auto"/>
+              <w:jc w:val="center"/>
+              <w:rPr>
+                <w:b/>
+                <w:bCs/>
+              </w:rPr>
+            </w:pPr>
+            <w:r>
+              <w:rPr>
+                <w:b/>
+                <w:bCs/>
+              </w:rPr>
+              <w:t>Category</w:t>
+            </w:r>
+          </w:p>
+        </w:tc>
+        <w:tc>
+          <w:tcPr>
+            <w:tcW w:w="0" w:type="auto"/>
+            <w:vAlign w:val="center"/>
+            <w:hideMark/>
+          </w:tcPr>
+          <w:p>
+            <w:pPr>
+              <w:pStyle w:val="NoSpacing"/>
+              <w:spacing w:line="360" w:lineRule="auto"/>
+              <w:jc w:val="center"/>
+              <w:rPr>
+                <w:b/>
+                <w:bCs/>
+              </w:rPr>
+            </w:pPr>
+            <w:r>
+              <w:rPr>
+                <w:b/>
+                <w:bCs/>
+              </w:rPr>
+              <w:t>Name</w:t>
+            </w:r>
+          </w:p>
+        </w:tc>
+        <w:tc>
+          <w:tcPr>
+            <w:tcW w:w="0" w:type="auto"/>
+            <w:vAlign w:val="center"/>
+            <w:hideMark/>
+          </w:tcPr>
+          <w:p>
+            <w:pPr>
+              <w:pStyle w:val="NoSpacing"/>
+              <w:spacing w:line="360" w:lineRule="auto"/>
+              <w:jc w:val="center"/>
+              <w:rPr>
+                <w:b/>
+                <w:bCs/>
+              </w:rPr>
+            </w:pPr>
+            <w:r>
+              <w:rPr>
+                <w:b/>
+                <w:bCs/>
+              </w:rPr>
+              <w:t>Method</w:t>
+            </w:r>
+          </w:p>
+        </w:tc>
+        <w:tc>
+          <w:tcPr>
+            <w:tcW w:w="0" w:type="auto"/>
+            <w:vAlign w:val="center"/>
+            <w:hideMark/>
+          </w:tcPr>
+          <w:p>
+            <w:pPr>
+              <w:pStyle w:val="NoSpacing"/>
+              <w:spacing w:line="360" w:lineRule="auto"/>
+              <w:jc w:val="center"/>
+              <w:rPr>
+                <w:b/>
+                <w:bCs/>
+              </w:rPr>
+            </w:pPr>
+            <w:r>
+              <w:rPr>
+                <w:b/>
+                <w:bCs/>
+              </w:rPr>
+              <w:t>URL</w:t>
+            </w:r>
+          </w:p>
+        </w:tc>
+      </w:tr>
+      <w:tr>
+        <w:trPr>
+          <w:trHeight w:val="340"/>
+        </w:trPr>
+        <w:tc>
+          <w:tcPr>
+            <w:tcW w:w="0" w:type="auto"/>
+            <w:vAlign w:val="center"/>
+            <w:hideMark/>
+          </w:tcPr>
+          <w:p>
+            <w:pPr>
+              <w:pStyle w:val="NoSpacing"/>
+              <w:spacing w:line="360" w:lineRule="auto"/>
+            </w:pPr>
+            <w:r>
+              <w:t>Common</w:t>
+            </w:r>
+          </w:p>
+        </w:tc>
+        <w:tc>
+          <w:tcPr>
+            <w:tcW w:w="0" w:type="auto"/>
+            <w:vAlign w:val="center"/>
+            <w:hideMark/>
+          </w:tcPr>
+          <w:p>
+            <w:pPr>
+              <w:pStyle w:val="NoSpacing"/>
+              <w:spacing w:line="360" w:lineRule="auto"/>
+            </w:pPr>
+            <w:proofErr w:type="spellStart"/>
+            <w:r>
+              <w:t>getAllServiceZones</w:t>
+            </w:r>
+            <w:proofErr w:type="spellEnd"/>
+          </w:p>
+        </w:tc>
+        <w:tc>
+          <w:tcPr>
+            <w:tcW w:w="0" w:type="auto"/>
+            <w:vAlign w:val="center"/>
+            <w:hideMark/>
+          </w:tcPr>
+          <w:p>
+            <w:pPr>
+              <w:pStyle w:val="NoSpacing"/>
+              <w:spacing w:line="360" w:lineRule="auto"/>
+            </w:pPr>
+            <w:r>
+              <w:t>GET</w:t>
+            </w:r>
+          </w:p>
+        </w:tc>
+        <w:tc>
+          <w:tcPr>
+            <w:tcW w:w="0" w:type="auto"/>
+            <w:vAlign w:val="center"/>
+            <w:hideMark/>
+          </w:tcPr>
+          <w:p>
+            <w:pPr>
+              <w:pStyle w:val="NoSpacing"/>
+              <w:spacing w:line="360" w:lineRule="auto"/>
+            </w:pPr>
+            <w:r>
+              <w:t>/common/</w:t>
+            </w:r>
+            <w:proofErr w:type="spellStart"/>
+            <w:r>
+              <w:t>getServiceZones</w:t>
+            </w:r>
+            <w:proofErr w:type="spellEnd"/>
+          </w:p>
+        </w:tc>
+      </w:tr>
+      <w:tr>
+        <w:trPr>
+          <w:trHeight w:val="362"/>
+        </w:trPr>
+        <w:tc>
+          <w:tcPr>
+            <w:tcW w:w="0" w:type="auto"/>
+            <w:vAlign w:val="center"/>
+            <w:hideMark/>
+          </w:tcPr>
+          <w:p>
+            <w:pPr>
+              <w:pStyle w:val="NoSpacing"/>
+              <w:spacing w:line="360" w:lineRule="auto"/>
+            </w:pPr>
+            <w:r>
+              <w:t>Common</w:t>
+            </w:r>
+          </w:p>
+        </w:tc>
+        <w:tc>
+          <w:tcPr>
+            <w:tcW w:w="0" w:type="auto"/>
+            <w:vAlign w:val="center"/>
+            <w:hideMark/>
+          </w:tcPr>
+          <w:p>
+            <w:pPr>
+              <w:pStyle w:val="NoSpacing"/>
+              <w:spacing w:line="360" w:lineRule="auto"/>
+            </w:pPr>
+            <w:proofErr w:type="spellStart"/>
+            <w:r>
+              <w:t>getAllTrashCategories</w:t>
+            </w:r>
+            <w:proofErr w:type="spellEnd"/>
+          </w:p>
+        </w:tc>
+        <w:tc>
+          <w:tcPr>
+            <w:tcW w:w="0" w:type="auto"/>
+            <w:vAlign w:val="center"/>
+            <w:hideMark/>
+          </w:tcPr>
+          <w:p>
+            <w:pPr>
+              <w:pStyle w:val="NoSpacing"/>
+              <w:spacing w:line="360" w:lineRule="auto"/>
+            </w:pPr>
+            <w:r>
+              <w:t>GET</w:t>
+            </w:r>
+          </w:p>
+        </w:tc>
+        <w:tc>
+          <w:tcPr>
+            <w:tcW w:w="0" w:type="auto"/>
+            <w:vAlign w:val="center"/>
+            <w:hideMark/>
+          </w:tcPr>
+          <w:p>
+            <w:pPr>
+              <w:pStyle w:val="NoSpacing"/>
+              <w:spacing w:line="360" w:lineRule="auto"/>
+            </w:pPr>
+            <w:r>
+              <w:t>/common/</w:t>
+            </w:r>
+            <w:proofErr w:type="spellStart"/>
+            <w:r>
+              <w:t>getAllTrashCategories</w:t>
+            </w:r>
+            <w:proofErr w:type="spellEnd"/>
+          </w:p>
+        </w:tc>
+      </w:tr>
+      <w:tr>
+        <w:trPr>
+          <w:trHeight w:val="340"/>
+        </w:trPr>
+        <w:tc>
+          <w:tcPr>
+            <w:tcW w:w="0" w:type="auto"/>
+            <w:vAlign w:val="center"/>
+            <w:hideMark/>
+          </w:tcPr>
+          <w:p>
+            <w:pPr>
+              <w:pStyle w:val="NoSpacing"/>
+              <w:spacing w:line="360" w:lineRule="auto"/>
+            </w:pPr>
+            <w:r>
+              <w:t>Common</w:t>
+            </w:r>
+          </w:p>
+        </w:tc>
+        <w:tc>
+          <w:tcPr>
+            <w:tcW w:w="0" w:type="auto"/>
+            <w:vAlign w:val="center"/>
+            <w:hideMark/>
+          </w:tcPr>
+          <w:p>
+            <w:pPr>
+              <w:pStyle w:val="NoSpacing"/>
+              <w:spacing w:line="360" w:lineRule="auto"/>
+            </w:pPr>
+            <w:proofErr w:type="spellStart"/>
+            <w:r>
+              <w:t>getAllTrashSubCategories</w:t>
+            </w:r>
+            <w:proofErr w:type="spellEnd"/>
+          </w:p>
+        </w:tc>
+        <w:tc>
+          <w:tcPr>
+            <w:tcW w:w="0" w:type="auto"/>
+            <w:vAlign w:val="center"/>
+            <w:hideMark/>
+          </w:tcPr>
+          <w:p>
+            <w:pPr>
+              <w:pStyle w:val="NoSpacing"/>
+              <w:spacing w:line="360" w:lineRule="auto"/>
+            </w:pPr>
+            <w:r>
+              <w:t>GET</w:t>
+            </w:r>
+          </w:p>
+        </w:tc>
+        <w:tc>
+          <w:tcPr>
+            <w:tcW w:w="0" w:type="auto"/>
+            <w:vAlign w:val="center"/>
+            <w:hideMark/>
+          </w:tcPr>
+          <w:p>
+            <w:pPr>
+              <w:pStyle w:val="NoSpacing"/>
+              <w:spacing w:line="360" w:lineRule="auto"/>
+            </w:pPr>
+            <w:r>
+              <w:t>/common/</w:t>
+            </w:r>
+            <w:proofErr w:type="spellStart"/>
+            <w:r>
+              <w:t>getAllTrashSubCategories</w:t>
+            </w:r>
+            <w:proofErr w:type="spellEnd"/>
+          </w:p>
+        </w:tc>
+      </w:tr>
+      <w:tr>
+        <w:trPr>
+          <w:trHeight w:val="340"/>
+        </w:trPr>
+        <w:tc>
+          <w:tcPr>
+            <w:tcW w:w="0" w:type="auto"/>
+            <w:vAlign w:val="center"/>
+            <w:hideMark/>
+          </w:tcPr>
+          <w:p>
+            <w:pPr>
+              <w:pStyle w:val="NoSpacing"/>
+              <w:spacing w:line="360" w:lineRule="auto"/>
+            </w:pPr>
+            <w:r>
+              <w:t>Common</w:t>
+            </w:r>
+          </w:p>
+        </w:tc>
+        <w:tc>
+          <w:tcPr>
+            <w:tcW w:w="0" w:type="auto"/>
+            <w:vAlign w:val="center"/>
+            <w:hideMark/>
+          </w:tcPr>
+          <w:p>
+            <w:pPr>
+              <w:pStyle w:val="NoSpacing"/>
+              <w:spacing w:line="360" w:lineRule="auto"/>
+            </w:pPr>
+            <w:proofErr w:type="spellStart"/>
+            <w:r>
+              <w:t>getAllRecyclingCategories</w:t>
+            </w:r>
+            <w:proofErr w:type="spellEnd"/>
+          </w:p>
+        </w:tc>
+        <w:tc>
+          <w:tcPr>
+            <w:tcW w:w="0" w:type="auto"/>
+            <w:vAlign w:val="center"/>
+            <w:hideMark/>
+          </w:tcPr>
+          <w:p>
+            <w:pPr>
+              <w:pStyle w:val="NoSpacing"/>
+              <w:spacing w:line="360" w:lineRule="auto"/>
+            </w:pPr>
+            <w:r>
+              <w:t>GET</w:t>
+            </w:r>
+          </w:p>
+        </w:tc>
+        <w:tc>
+          <w:tcPr>
+            <w:tcW w:w="0" w:type="auto"/>
+            <w:vAlign w:val="center"/>
+            <w:hideMark/>
+          </w:tcPr>
+          <w:p>
+            <w:pPr>
+              <w:pStyle w:val="NoSpacing"/>
+              <w:spacing w:line="360" w:lineRule="auto"/>
+            </w:pPr>
+            <w:r>
+              <w:t>/common/</w:t>
+            </w:r>
+            <w:proofErr w:type="spellStart"/>
+            <w:r>
+              <w:t>getAllRecyclingCategories</w:t>
+            </w:r>
+            <w:proofErr w:type="spellEnd"/>
+          </w:p>
+        </w:tc>
+      </w:tr>
+      <w:tr>
+        <w:trPr>
+          <w:trHeight w:val="340"/>
+        </w:trPr>
+        <w:tc>
+          <w:tcPr>
+            <w:tcW w:w="0" w:type="auto"/>
+            <w:vAlign w:val="center"/>
+            <w:hideMark/>
+          </w:tcPr>
+          <w:p>
+            <w:pPr>
+              <w:pStyle w:val="NoSpacing"/>
+              <w:spacing w:line="360" w:lineRule="auto"/>
+            </w:pPr>
+            <w:r>
+              <w:t>Common</w:t>
+            </w:r>
+          </w:p>
+        </w:tc>
+        <w:tc>
+          <w:tcPr>
+            <w:tcW w:w="0" w:type="auto"/>
+            <w:vAlign w:val="center"/>
+            <w:hideMark/>
+          </w:tcPr>
+          <w:p>
+            <w:pPr>
+              <w:pStyle w:val="NoSpacing"/>
+              <w:spacing w:line="360" w:lineRule="auto"/>
+            </w:pPr>
+            <w:proofErr w:type="spellStart"/>
+            <w:r>
+              <w:t>getAllRecyclingSubCategories</w:t>
+            </w:r>
+            <w:proofErr w:type="spellEnd"/>
+          </w:p>
+        </w:tc>
+        <w:tc>
+          <w:tcPr>
+            <w:tcW w:w="0" w:type="auto"/>
+            <w:vAlign w:val="center"/>
+            <w:hideMark/>
+          </w:tcPr>
+          <w:p>
+            <w:pPr>
+              <w:pStyle w:val="NoSpacing"/>
+              <w:spacing w:line="360" w:lineRule="auto"/>
+            </w:pPr>
+            <w:r>
+              <w:t>GET</w:t>
+            </w:r>
+          </w:p>
+        </w:tc>
+        <w:tc>
+          <w:tcPr>
+            <w:tcW w:w="0" w:type="auto"/>
+            <w:vAlign w:val="center"/>
+            <w:hideMark/>
+          </w:tcPr>
+          <w:p>
+            <w:pPr>
+              <w:pStyle w:val="NoSpacing"/>
+              <w:spacing w:line="360" w:lineRule="auto"/>
+            </w:pPr>
+            <w:r>
+              <w:t>/common/</w:t>
+            </w:r>
+            <w:proofErr w:type="spellStart"/>
+            <w:r>
+              <w:t>getAllRecyclingSubCategories</w:t>
+            </w:r>
+            <w:proofErr w:type="spellEnd"/>
+          </w:p>
+        </w:tc>
+      </w:tr>
+      <w:tr>
+        <w:trPr>
+          <w:trHeight w:val="362"/>
+        </w:trPr>
+        <w:tc>
+          <w:tcPr>
+            <w:tcW w:w="0" w:type="auto"/>
+            <w:vAlign w:val="center"/>
+            <w:hideMark/>
+          </w:tcPr>
+          <w:p>
+            <w:pPr>
+              <w:pStyle w:val="NoSpacing"/>
+              <w:spacing w:line="360" w:lineRule="auto"/>
+            </w:pPr>
+            <w:r>
+              <w:t>Common</w:t>
+            </w:r>
+          </w:p>
+        </w:tc>
+        <w:tc>
+          <w:tcPr>
+            <w:tcW w:w="0" w:type="auto"/>
+            <w:vAlign w:val="center"/>
+            <w:hideMark/>
+          </w:tcPr>
+          <w:p>
+            <w:pPr>
+              <w:pStyle w:val="NoSpacing"/>
+              <w:spacing w:line="360" w:lineRule="auto"/>
+            </w:pPr>
+            <w:proofErr w:type="spellStart"/>
+            <w:r>
+              <w:t>findServiceByPincode</w:t>
+            </w:r>
+            <w:proofErr w:type="spellEnd"/>
+          </w:p>
+        </w:tc>
+        <w:tc>
+          <w:tcPr>
+            <w:tcW w:w="0" w:type="auto"/>
+            <w:vAlign w:val="center"/>
+            <w:hideMark/>
+          </w:tcPr>
+          <w:p>
+            <w:pPr>
+              <w:pStyle w:val="NoSpacing"/>
+              <w:spacing w:line="360" w:lineRule="auto"/>
+            </w:pPr>
+            <w:r>
+              <w:t>POST</w:t>
+            </w:r>
+          </w:p>
+        </w:tc>
+        <w:tc>
+          <w:tcPr>
+            <w:tcW w:w="0" w:type="auto"/>
+            <w:vAlign w:val="center"/>
+            <w:hideMark/>
+          </w:tcPr>
+          <w:p>
+            <w:pPr>
+              <w:pStyle w:val="NoSpacing"/>
+              <w:spacing w:line="360" w:lineRule="auto"/>
+            </w:pPr>
+            <w:r>
+              <w:t>/common/</w:t>
+            </w:r>
+            <w:proofErr w:type="spellStart"/>
+            <w:r>
+              <w:t>findServiceByPincode</w:t>
+            </w:r>
+            <w:proofErr w:type="spellEnd"/>
+          </w:p>
+        </w:tc>
+      </w:tr>
+      <w:tr>
+        <w:trPr>
+          <w:trHeight w:val="340"/>
+        </w:trPr>
+        <w:tc>
+          <w:tcPr>
+            <w:tcW w:w="0" w:type="auto"/>
+            <w:vAlign w:val="center"/>
+            <w:hideMark/>
+          </w:tcPr>
+          <w:p>
+            <w:pPr>
+              <w:pStyle w:val="NoSpacing"/>
+              <w:spacing w:line="360" w:lineRule="auto"/>
+            </w:pPr>
+            <w:r>
+              <w:t>Consumer</w:t>
+            </w:r>
+          </w:p>
+        </w:tc>
+        <w:tc>
+          <w:tcPr>
+            <w:tcW w:w="0" w:type="auto"/>
+            <w:vAlign w:val="center"/>
+            <w:hideMark/>
+          </w:tcPr>
+          <w:p>
+            <w:pPr>
+              <w:pStyle w:val="NoSpacing"/>
+              <w:spacing w:line="360" w:lineRule="auto"/>
+            </w:pPr>
+            <w:proofErr w:type="spellStart"/>
+            <w:r>
+              <w:t>loginConsumer</w:t>
+            </w:r>
+            <w:proofErr w:type="spellEnd"/>
+          </w:p>
+        </w:tc>
+        <w:tc>
+          <w:tcPr>
+            <w:tcW w:w="0" w:type="auto"/>
+            <w:vAlign w:val="center"/>
+            <w:hideMark/>
+          </w:tcPr>
+          <w:p>
+            <w:pPr>
+              <w:pStyle w:val="NoSpacing"/>
+              <w:spacing w:line="360" w:lineRule="auto"/>
+            </w:pPr>
+            <w:r>
+              <w:t>POST</w:t>
+            </w:r>
+          </w:p>
+        </w:tc>
+        <w:tc>
+          <w:tcPr>
+            <w:tcW w:w="0" w:type="auto"/>
+            <w:vAlign w:val="center"/>
+            <w:hideMark/>
+          </w:tcPr>
+          <w:p>
+            <w:pPr>
+              <w:pStyle w:val="NoSpacing"/>
+              <w:spacing w:line="360" w:lineRule="auto"/>
+            </w:pPr>
+            <w:r>
+              <w:t>/consumer/</w:t>
+            </w:r>
+            <w:proofErr w:type="spellStart"/>
+            <w:r>
+              <w:t>signin</w:t>
+            </w:r>
+            <w:proofErr w:type="spellEnd"/>
+          </w:p>
+        </w:tc>
+      </w:tr>
+      <w:tr>
+        <w:trPr>
+          <w:trHeight w:val="340"/>
+        </w:trPr>
+        <w:tc>
+          <w:tcPr>
+            <w:tcW w:w="0" w:type="auto"/>
+            <w:vAlign w:val="center"/>
+            <w:hideMark/>
+          </w:tcPr>
+          <w:p>
+            <w:pPr>
+              <w:pStyle w:val="NoSpacing"/>
+              <w:spacing w:line="360" w:lineRule="auto"/>
+            </w:pPr>
+            <w:r>
+              <w:t>Consumer</w:t>
+            </w:r>
+          </w:p>
+        </w:tc>
+        <w:tc>
+          <w:tcPr>
+            <w:tcW w:w="0" w:type="auto"/>
+            <w:vAlign w:val="center"/>
+            <w:hideMark/>
+          </w:tcPr>
+          <w:p>
+            <w:pPr>
+              <w:pStyle w:val="NoSpacing"/>
+              <w:spacing w:line="360" w:lineRule="auto"/>
+            </w:pPr>
+            <w:proofErr w:type="spellStart"/>
+            <w:r>
+              <w:t>registerConsumer</w:t>
+            </w:r>
+            <w:proofErr w:type="spellEnd"/>
+          </w:p>
+        </w:tc>
+        <w:tc>
+          <w:tcPr>
+            <w:tcW w:w="0" w:type="auto"/>
+            <w:vAlign w:val="center"/>
+            <w:hideMark/>
+          </w:tcPr>
+          <w:p>
+            <w:pPr>
+              <w:pStyle w:val="NoSpacing"/>
+              <w:spacing w:line="360" w:lineRule="auto"/>
+            </w:pPr>
+            <w:r>
+              <w:t>POST</w:t>
+            </w:r>
+          </w:p>
+        </w:tc>
+        <w:tc>
+          <w:tcPr>
+            <w:tcW w:w="0" w:type="auto"/>
+            <w:vAlign w:val="center"/>
+            <w:hideMark/>
+          </w:tcPr>
+          <w:p>
+            <w:pPr>
+              <w:pStyle w:val="NoSpacing"/>
+              <w:spacing w:line="360" w:lineRule="auto"/>
+            </w:pPr>
+            <w:r>
+              <w:t>/consumer/</w:t>
+            </w:r>
+            <w:proofErr w:type="spellStart"/>
+            <w:r>
+              <w:t>signUp</w:t>
+            </w:r>
+            <w:proofErr w:type="spellEnd"/>
+          </w:p>
+        </w:tc>
+      </w:tr>
+      <w:tr>
+        <w:trPr>
+          <w:trHeight w:val="340"/>
+        </w:trPr>
+        <w:tc>
+          <w:tcPr>
+            <w:tcW w:w="0" w:type="auto"/>
+            <w:vAlign w:val="center"/>
+            <w:hideMark/>
+          </w:tcPr>
+          <w:p>
+            <w:pPr>
+              <w:pStyle w:val="NoSpacing"/>
+              <w:spacing w:line="360" w:lineRule="auto"/>
+            </w:pPr>
+            <w:r>
+              <w:t>Consumer</w:t>
+            </w:r>
+          </w:p>
+        </w:tc>
+        <w:tc>
+          <w:tcPr>
+            <w:tcW w:w="0" w:type="auto"/>
+            <w:vAlign w:val="center"/>
+            <w:hideMark/>
+          </w:tcPr>
+          <w:p>
+            <w:pPr>
+              <w:pStyle w:val="NoSpacing"/>
+              <w:spacing w:line="360" w:lineRule="auto"/>
+            </w:pPr>
+            <w:proofErr w:type="spellStart"/>
+            <w:r>
+              <w:t>updateConsumer</w:t>
+            </w:r>
+            <w:proofErr w:type="spellEnd"/>
+          </w:p>
+        </w:tc>
+        <w:tc>
+          <w:tcPr>
+            <w:tcW w:w="0" w:type="auto"/>
+            <w:vAlign w:val="center"/>
+            <w:hideMark/>
+          </w:tcPr>
+          <w:p>
+            <w:pPr>
+              <w:pStyle w:val="NoSpacing"/>
+              <w:spacing w:line="360" w:lineRule="auto"/>
+            </w:pPr>
+            <w:r>
+              <w:t>PUT</w:t>
+            </w:r>
+          </w:p>
+        </w:tc>
+        <w:tc>
+          <w:tcPr>
+            <w:tcW w:w="0" w:type="auto"/>
+            <w:vAlign w:val="center"/>
+            <w:hideMark/>
+          </w:tcPr>
+          <w:p>
+            <w:pPr>
+              <w:pStyle w:val="NoSpacing"/>
+              <w:spacing w:line="360" w:lineRule="auto"/>
+            </w:pPr>
+            <w:r>
+              <w:t>/</w:t>
+            </w:r>
+            <w:proofErr w:type="gramStart"/>
+            <w:r>
+              <w:t>consumer</w:t>
+            </w:r>
+            <w:proofErr w:type="gramEnd"/>
+            <w:r>
+              <w:t>/update/{id}</w:t>
+            </w:r>
+          </w:p>
+        </w:tc>
+      </w:tr>
+      <w:tr>
+        <w:trPr>
+          <w:trHeight w:val="362"/>
+        </w:trPr>
+        <w:tc>
+          <w:tcPr>
+            <w:tcW w:w="0" w:type="auto"/>
+            <w:vAlign w:val="center"/>
+            <w:hideMark/>
+          </w:tcPr>
+          <w:p>
+            <w:pPr>
+              <w:pStyle w:val="NoSpacing"/>
+              <w:spacing w:line="360" w:lineRule="auto"/>
+            </w:pPr>
+            <w:r>
+              <w:t>Consumer</w:t>
+            </w:r>
+          </w:p>
+        </w:tc>
+        <w:tc>
+          <w:tcPr>
+            <w:tcW w:w="0" w:type="auto"/>
+            <w:vAlign w:val="center"/>
+            <w:hideMark/>
+          </w:tcPr>
+          <w:p>
+            <w:pPr>
+              <w:pStyle w:val="NoSpacing"/>
+              <w:spacing w:line="360" w:lineRule="auto"/>
+            </w:pPr>
+            <w:proofErr w:type="spellStart"/>
+            <w:r>
+              <w:t>showCart</w:t>
+            </w:r>
+            <w:proofErr w:type="spellEnd"/>
+          </w:p>
+        </w:tc>
+        <w:tc>
+          <w:tcPr>
+            <w:tcW w:w="0" w:type="auto"/>
+            <w:vAlign w:val="center"/>
+            <w:hideMark/>
+          </w:tcPr>
+          <w:p>
+            <w:pPr>
+              <w:pStyle w:val="NoSpacing"/>
+              <w:spacing w:line="360" w:lineRule="auto"/>
+            </w:pPr>
+            <w:r>
+              <w:t>GET</w:t>
+            </w:r>
+          </w:p>
+        </w:tc>
+        <w:tc>
+          <w:tcPr>
+            <w:tcW w:w="0" w:type="auto"/>
+            <w:vAlign w:val="center"/>
+            <w:hideMark/>
+          </w:tcPr>
+          <w:p>
+            <w:pPr>
+              <w:pStyle w:val="NoSpacing"/>
+              <w:spacing w:line="360" w:lineRule="auto"/>
+            </w:pPr>
+            <w:r>
+              <w:t>/consumer/</w:t>
+            </w:r>
+            <w:proofErr w:type="spellStart"/>
+            <w:r>
+              <w:t>showcart</w:t>
+            </w:r>
+            <w:proofErr w:type="spellEnd"/>
+          </w:p>
+        </w:tc>
+      </w:tr>
+      <w:tr>
+        <w:trPr>
+          <w:trHeight w:val="340"/>
+        </w:trPr>
+        <w:tc>
+          <w:tcPr>
+            <w:tcW w:w="0" w:type="auto"/>
+            <w:vAlign w:val="center"/>
+            <w:hideMark/>
+          </w:tcPr>
+          <w:p>
+            <w:pPr>
+              <w:pStyle w:val="NoSpacing"/>
+              <w:spacing w:line="360" w:lineRule="auto"/>
+            </w:pPr>
+            <w:r>
+              <w:t>Consumer</w:t>
+            </w:r>
+          </w:p>
+        </w:tc>
+        <w:tc>
+          <w:tcPr>
+            <w:tcW w:w="0" w:type="auto"/>
+            <w:vAlign w:val="center"/>
+            <w:hideMark/>
+          </w:tcPr>
+          <w:p>
+            <w:pPr>
+              <w:pStyle w:val="NoSpacing"/>
+              <w:spacing w:line="360" w:lineRule="auto"/>
+            </w:pPr>
+            <w:proofErr w:type="spellStart"/>
+            <w:r>
+              <w:t>addToCart</w:t>
+            </w:r>
+            <w:proofErr w:type="spellEnd"/>
+          </w:p>
+        </w:tc>
+        <w:tc>
+          <w:tcPr>
+            <w:tcW w:w="0" w:type="auto"/>
+            <w:vAlign w:val="center"/>
+            <w:hideMark/>
+          </w:tcPr>
+          <w:p>
+            <w:pPr>
+              <w:pStyle w:val="NoSpacing"/>
+              <w:spacing w:line="360" w:lineRule="auto"/>
+            </w:pPr>
+            <w:r>
+              <w:t>POST</w:t>
+            </w:r>
+          </w:p>
+        </w:tc>
+        <w:tc>
+          <w:tcPr>
+            <w:tcW w:w="0" w:type="auto"/>
+            <w:vAlign w:val="center"/>
+            <w:hideMark/>
+          </w:tcPr>
+          <w:p>
+            <w:pPr>
+              <w:pStyle w:val="NoSpacing"/>
+              <w:spacing w:line="360" w:lineRule="auto"/>
+            </w:pPr>
+            <w:r>
+              <w:t>/</w:t>
+            </w:r>
+            <w:proofErr w:type="gramStart"/>
+            <w:r>
+              <w:t>consumer</w:t>
+            </w:r>
+            <w:proofErr w:type="gramEnd"/>
+            <w:r>
+              <w:t>/</w:t>
+            </w:r>
+            <w:proofErr w:type="spellStart"/>
+            <w:r>
+              <w:t>addcart</w:t>
+            </w:r>
+            <w:proofErr w:type="spellEnd"/>
+            <w:r>
+              <w:t>/{id}</w:t>
+            </w:r>
+          </w:p>
+        </w:tc>
+      </w:tr>
+      <w:tr>
+        <w:trPr>
+          <w:trHeight w:val="340"/>
+        </w:trPr>
+        <w:tc>
+          <w:tcPr>
+            <w:tcW w:w="0" w:type="auto"/>
+            <w:vAlign w:val="center"/>
+            <w:hideMark/>
+          </w:tcPr>
+          <w:p>
+            <w:pPr>
+              <w:pStyle w:val="NoSpacing"/>
+              <w:spacing w:line="360" w:lineRule="auto"/>
+            </w:pPr>
+            <w:r>
+              <w:t>Consumer</w:t>
+            </w:r>
+          </w:p>
+        </w:tc>
+        <w:tc>
+          <w:tcPr>
+            <w:tcW w:w="0" w:type="auto"/>
+            <w:vAlign w:val="center"/>
+            <w:hideMark/>
+          </w:tcPr>
+          <w:p>
+            <w:pPr>
+              <w:pStyle w:val="NoSpacing"/>
+              <w:spacing w:line="360" w:lineRule="auto"/>
+            </w:pPr>
+            <w:proofErr w:type="spellStart"/>
+            <w:r>
+              <w:t>removeFromCart</w:t>
+            </w:r>
+            <w:proofErr w:type="spellEnd"/>
+          </w:p>
+        </w:tc>
+        <w:tc>
+          <w:tcPr>
+            <w:tcW w:w="0" w:type="auto"/>
+            <w:vAlign w:val="center"/>
+            <w:hideMark/>
+          </w:tcPr>
+          <w:p>
+            <w:pPr>
+              <w:pStyle w:val="NoSpacing"/>
+              <w:spacing w:line="360" w:lineRule="auto"/>
+            </w:pPr>
+            <w:r>
+              <w:t>DELETE</w:t>
+            </w:r>
+          </w:p>
+        </w:tc>
+        <w:tc>
+          <w:tcPr>
+            <w:tcW w:w="0" w:type="auto"/>
+            <w:vAlign w:val="center"/>
+            <w:hideMark/>
+          </w:tcPr>
+          <w:p>
+            <w:pPr>
+              <w:pStyle w:val="NoSpacing"/>
+              <w:spacing w:line="360" w:lineRule="auto"/>
+            </w:pPr>
+            <w:r>
+              <w:t>/</w:t>
+            </w:r>
+            <w:proofErr w:type="gramStart"/>
+            <w:r>
+              <w:t>consumer</w:t>
+            </w:r>
+            <w:proofErr w:type="gramEnd"/>
+            <w:r>
+              <w:t>/</w:t>
+            </w:r>
+            <w:proofErr w:type="spellStart"/>
+            <w:r>
+              <w:t>removecart</w:t>
+            </w:r>
+            <w:proofErr w:type="spellEnd"/>
+            <w:r>
+              <w:t>/{id}</w:t>
+            </w:r>
+          </w:p>
+        </w:tc>
+      </w:tr>
+      <w:tr>
+        <w:trPr>
+          <w:trHeight w:val="340"/>
+        </w:trPr>
+        <w:tc>
+          <w:tcPr>
+            <w:tcW w:w="0" w:type="auto"/>
+            <w:vAlign w:val="center"/>
+            <w:hideMark/>
+          </w:tcPr>
+          <w:p>
+            <w:pPr>
+              <w:pStyle w:val="NoSpacing"/>
+              <w:spacing w:line="360" w:lineRule="auto"/>
+            </w:pPr>
+            <w:r>
+              <w:t>Consumer</w:t>
+            </w:r>
+          </w:p>
+        </w:tc>
+        <w:tc>
+          <w:tcPr>
+            <w:tcW w:w="0" w:type="auto"/>
+            <w:vAlign w:val="center"/>
+            <w:hideMark/>
+          </w:tcPr>
+          <w:p>
+            <w:pPr>
+              <w:pStyle w:val="NoSpacing"/>
+              <w:spacing w:line="360" w:lineRule="auto"/>
+            </w:pPr>
+            <w:proofErr w:type="spellStart"/>
+            <w:r>
+              <w:t>getAllDeliveryAddress</w:t>
+            </w:r>
+            <w:proofErr w:type="spellEnd"/>
+          </w:p>
+        </w:tc>
+        <w:tc>
+          <w:tcPr>
+            <w:tcW w:w="0" w:type="auto"/>
+            <w:vAlign w:val="center"/>
+            <w:hideMark/>
+          </w:tcPr>
+          <w:p>
+            <w:pPr>
+              <w:pStyle w:val="NoSpacing"/>
+              <w:spacing w:line="360" w:lineRule="auto"/>
+            </w:pPr>
+            <w:r>
+              <w:t>GET</w:t>
+            </w:r>
+          </w:p>
+        </w:tc>
+        <w:tc>
+          <w:tcPr>
+            <w:tcW w:w="0" w:type="auto"/>
+            <w:vAlign w:val="center"/>
+            <w:hideMark/>
+          </w:tcPr>
+          <w:p>
+            <w:pPr>
+              <w:pStyle w:val="NoSpacing"/>
+              <w:spacing w:line="360" w:lineRule="auto"/>
+            </w:pPr>
+            <w:r>
+              <w:t>/consumer/delivery</w:t>
+            </w:r>
+          </w:p>
+        </w:tc>
+      </w:tr>
+      <w:tr>
+        <w:trPr>
+          <w:trHeight w:val="362"/>
+        </w:trPr>
+        <w:tc>
+          <w:tcPr>
+            <w:tcW w:w="0" w:type="auto"/>
+            <w:vAlign w:val="center"/>
+            <w:hideMark/>
+          </w:tcPr>
+          <w:p>
+            <w:pPr>
+              <w:pStyle w:val="NoSpacing"/>
+              <w:spacing w:line="360" w:lineRule="auto"/>
+            </w:pPr>
+            <w:r>
+              <w:t>Consumer</w:t>
+            </w:r>
+          </w:p>
+        </w:tc>
+        <w:tc>
+          <w:tcPr>
+            <w:tcW w:w="0" w:type="auto"/>
+            <w:vAlign w:val="center"/>
+            <w:hideMark/>
+          </w:tcPr>
+          <w:p>
+            <w:pPr>
+              <w:pStyle w:val="NoSpacing"/>
+              <w:spacing w:line="360" w:lineRule="auto"/>
+            </w:pPr>
+            <w:proofErr w:type="spellStart"/>
+            <w:r>
+              <w:t>addDeliveryAddress</w:t>
+            </w:r>
+            <w:proofErr w:type="spellEnd"/>
+          </w:p>
+        </w:tc>
+        <w:tc>
+          <w:tcPr>
+            <w:tcW w:w="0" w:type="auto"/>
+            <w:vAlign w:val="center"/>
+            <w:hideMark/>
+          </w:tcPr>
+          <w:p>
+            <w:pPr>
+              <w:pStyle w:val="NoSpacing"/>
+              <w:spacing w:line="360" w:lineRule="auto"/>
+            </w:pPr>
+            <w:r>
+              <w:t>POST</w:t>
+            </w:r>
+          </w:p>
+        </w:tc>
+        <w:tc>
+          <w:tcPr>
+            <w:tcW w:w="0" w:type="auto"/>
+            <w:vAlign w:val="center"/>
+            <w:hideMark/>
+          </w:tcPr>
+          <w:p>
+            <w:pPr>
+              <w:pStyle w:val="NoSpacing"/>
+              <w:spacing w:line="360" w:lineRule="auto"/>
+            </w:pPr>
+            <w:r>
+              <w:t>/consumer/delivery</w:t>
+            </w:r>
+          </w:p>
+        </w:tc>
+      </w:tr>
+      <w:tr>
+        <w:trPr>
+          <w:trHeight w:val="340"/>
+        </w:trPr>
+        <w:tc>
+          <w:tcPr>
+            <w:tcW w:w="0" w:type="auto"/>
+            <w:vAlign w:val="center"/>
+            <w:hideMark/>
+          </w:tcPr>
+          <w:p>
+            <w:pPr>
+              <w:pStyle w:val="NoSpacing"/>
+              <w:spacing w:line="360" w:lineRule="auto"/>
+            </w:pPr>
+            <w:r>
+              <w:t>Consumer</w:t>
+            </w:r>
+          </w:p>
+        </w:tc>
+        <w:tc>
+          <w:tcPr>
+            <w:tcW w:w="0" w:type="auto"/>
+            <w:vAlign w:val="center"/>
+            <w:hideMark/>
+          </w:tcPr>
+          <w:p>
+            <w:pPr>
+              <w:pStyle w:val="NoSpacing"/>
+              <w:spacing w:line="360" w:lineRule="auto"/>
+            </w:pPr>
+            <w:proofErr w:type="spellStart"/>
+            <w:r>
+              <w:t>updateDeliveryAddress</w:t>
+            </w:r>
+            <w:proofErr w:type="spellEnd"/>
+          </w:p>
+        </w:tc>
+        <w:tc>
+          <w:tcPr>
+            <w:tcW w:w="0" w:type="auto"/>
+            <w:vAlign w:val="center"/>
+            <w:hideMark/>
+          </w:tcPr>
+          <w:p>
+            <w:pPr>
+              <w:pStyle w:val="NoSpacing"/>
+              <w:spacing w:line="360" w:lineRule="auto"/>
+            </w:pPr>
+            <w:r>
+              <w:t>PUT</w:t>
+            </w:r>
+          </w:p>
+        </w:tc>
+        <w:tc>
+          <w:tcPr>
+            <w:tcW w:w="0" w:type="auto"/>
+            <w:vAlign w:val="center"/>
+            <w:hideMark/>
+          </w:tcPr>
+          <w:p>
+            <w:pPr>
+              <w:pStyle w:val="NoSpacing"/>
+              <w:spacing w:line="360" w:lineRule="auto"/>
+            </w:pPr>
+            <w:r>
+              <w:t>/</w:t>
+            </w:r>
+            <w:proofErr w:type="gramStart"/>
+            <w:r>
+              <w:t>consumer</w:t>
+            </w:r>
+            <w:proofErr w:type="gramEnd"/>
+            <w:r>
+              <w:t>/delivery/{id}</w:t>
+            </w:r>
+          </w:p>
+        </w:tc>
+      </w:tr>
+      <w:tr>
+        <w:trPr>
+          <w:trHeight w:val="340"/>
+        </w:trPr>
+        <w:tc>
+          <w:tcPr>
+            <w:tcW w:w="0" w:type="auto"/>
+            <w:vAlign w:val="center"/>
+            <w:hideMark/>
+          </w:tcPr>
+          <w:p>
+            <w:pPr>
+              <w:pStyle w:val="NoSpacing"/>
+              <w:spacing w:line="360" w:lineRule="auto"/>
+            </w:pPr>
+            <w:r>
+              <w:t>Consumer</w:t>
+            </w:r>
+          </w:p>
+        </w:tc>
+        <w:tc>
+          <w:tcPr>
+            <w:tcW w:w="0" w:type="auto"/>
+            <w:vAlign w:val="center"/>
+            <w:hideMark/>
+          </w:tcPr>
+          <w:p>
+            <w:pPr>
+              <w:pStyle w:val="NoSpacing"/>
+              <w:spacing w:line="360" w:lineRule="auto"/>
+            </w:pPr>
+            <w:proofErr w:type="spellStart"/>
+            <w:r>
+              <w:t>deleteDeliveryAddress</w:t>
+            </w:r>
+            <w:proofErr w:type="spellEnd"/>
+          </w:p>
+        </w:tc>
+        <w:tc>
+          <w:tcPr>
+            <w:tcW w:w="0" w:type="auto"/>
+            <w:vAlign w:val="center"/>
+            <w:hideMark/>
+          </w:tcPr>
+          <w:p>
+            <w:pPr>
+              <w:pStyle w:val="NoSpacing"/>
+              <w:spacing w:line="360" w:lineRule="auto"/>
+            </w:pPr>
+            <w:r>
+              <w:t>DELETE</w:t>
+            </w:r>
+          </w:p>
+        </w:tc>
+        <w:tc>
+          <w:tcPr>
+            <w:tcW w:w="0" w:type="auto"/>
+            <w:vAlign w:val="center"/>
+            <w:hideMark/>
+          </w:tcPr>
+          <w:p>
+            <w:pPr>
+              <w:pStyle w:val="NoSpacing"/>
+              <w:spacing w:line="360" w:lineRule="auto"/>
+            </w:pPr>
+            <w:r>
+              <w:t>/</w:t>
+            </w:r>
+            <w:proofErr w:type="gramStart"/>
+            <w:r>
+              <w:t>consumer</w:t>
+            </w:r>
+            <w:proofErr w:type="gramEnd"/>
+            <w:r>
+              <w:t>/delivery/{id}</w:t>
+            </w:r>
+          </w:p>
+        </w:tc>
+      </w:tr>
+      <w:tr>
+        <w:trPr>
+          <w:trHeight w:val="340"/>
+        </w:trPr>
+        <w:tc>
+          <w:tcPr>
+            <w:tcW w:w="0" w:type="auto"/>
+            <w:vAlign w:val="center"/>
+            <w:hideMark/>
+          </w:tcPr>
+          <w:p>
+            <w:pPr>
+              <w:pStyle w:val="NoSpacing"/>
+              <w:spacing w:line="360" w:lineRule="auto"/>
+            </w:pPr>
+            <w:r>
+              <w:t>Consumer</w:t>
+            </w:r>
+          </w:p>
+        </w:tc>
+        <w:tc>
+          <w:tcPr>
+            <w:tcW w:w="0" w:type="auto"/>
+            <w:vAlign w:val="center"/>
+            <w:hideMark/>
+          </w:tcPr>
+          <w:p>
+            <w:pPr>
+              <w:pStyle w:val="NoSpacing"/>
+              <w:spacing w:line="360" w:lineRule="auto"/>
+            </w:pPr>
+            <w:proofErr w:type="spellStart"/>
+            <w:r>
+              <w:t>placeOrder</w:t>
+            </w:r>
+            <w:proofErr w:type="spellEnd"/>
+          </w:p>
+        </w:tc>
+        <w:tc>
+          <w:tcPr>
+            <w:tcW w:w="0" w:type="auto"/>
+            <w:vAlign w:val="center"/>
+            <w:hideMark/>
+          </w:tcPr>
+          <w:p>
+            <w:pPr>
+              <w:pStyle w:val="NoSpacing"/>
+              <w:spacing w:line="360" w:lineRule="auto"/>
+            </w:pPr>
+            <w:r>
+              <w:t>POST</w:t>
+            </w:r>
+          </w:p>
+        </w:tc>
+        <w:tc>
+          <w:tcPr>
+            <w:tcW w:w="0" w:type="auto"/>
+            <w:vAlign w:val="center"/>
+            <w:hideMark/>
+          </w:tcPr>
+          <w:p>
+            <w:pPr>
+              <w:pStyle w:val="NoSpacing"/>
+              <w:spacing w:line="360" w:lineRule="auto"/>
+            </w:pPr>
+            <w:r>
+              <w:t>/consumer/</w:t>
+            </w:r>
+            <w:proofErr w:type="spellStart"/>
+            <w:r>
+              <w:t>placeorder</w:t>
+            </w:r>
+            <w:proofErr w:type="spellEnd"/>
+          </w:p>
+        </w:tc>
+      </w:tr>
+      <w:tr>
+        <w:trPr>
+          <w:trHeight w:val="362"/>
+        </w:trPr>
+        <w:tc>
+          <w:tcPr>
+            <w:tcW w:w="0" w:type="auto"/>
+            <w:vAlign w:val="center"/>
+            <w:hideMark/>
+          </w:tcPr>
+          <w:p>
+            <w:pPr>
+              <w:pStyle w:val="NoSpacing"/>
+              <w:spacing w:line="360" w:lineRule="auto"/>
+            </w:pPr>
+            <w:r>
+              <w:t>Consumer</w:t>
+            </w:r>
+          </w:p>
+        </w:tc>
+        <w:tc>
+          <w:tcPr>
+            <w:tcW w:w="0" w:type="auto"/>
+            <w:vAlign w:val="center"/>
+            <w:hideMark/>
+          </w:tcPr>
+          <w:p>
+            <w:pPr>
+              <w:pStyle w:val="NoSpacing"/>
+              <w:spacing w:line="360" w:lineRule="auto"/>
+            </w:pPr>
+            <w:proofErr w:type="spellStart"/>
+            <w:r>
+              <w:t>getAllOrdersByConsumer</w:t>
+            </w:r>
+            <w:proofErr w:type="spellEnd"/>
+          </w:p>
+        </w:tc>
+        <w:tc>
+          <w:tcPr>
+            <w:tcW w:w="0" w:type="auto"/>
+            <w:vAlign w:val="center"/>
+            <w:hideMark/>
+          </w:tcPr>
+          <w:p>
+            <w:pPr>
+              <w:pStyle w:val="NoSpacing"/>
+              <w:spacing w:line="360" w:lineRule="auto"/>
+            </w:pPr>
+            <w:r>
+              <w:t>GET</w:t>
+            </w:r>
+          </w:p>
+        </w:tc>
+        <w:tc>
+          <w:tcPr>
+            <w:tcW w:w="0" w:type="auto"/>
+            <w:vAlign w:val="center"/>
+            <w:hideMark/>
+          </w:tcPr>
+          <w:p>
+            <w:pPr>
+              <w:pStyle w:val="NoSpacing"/>
+              <w:spacing w:line="360" w:lineRule="auto"/>
+            </w:pPr>
+            <w:r>
+              <w:t>/consumer/orders</w:t>
+            </w:r>
+          </w:p>
+        </w:tc>
+      </w:tr>
+      <w:tr>
+        <w:trPr>
+          <w:trHeight w:val="340"/>
+        </w:trPr>
+        <w:tc>
+          <w:tcPr>
+            <w:tcW w:w="0" w:type="auto"/>
+            <w:vAlign w:val="center"/>
+            <w:hideMark/>
+          </w:tcPr>
+          <w:p>
+            <w:pPr>
+              <w:pStyle w:val="NoSpacing"/>
+              <w:spacing w:line="360" w:lineRule="auto"/>
+            </w:pPr>
+            <w:r>
+              <w:t>Consumer</w:t>
+            </w:r>
+          </w:p>
+        </w:tc>
+        <w:tc>
+          <w:tcPr>
+            <w:tcW w:w="0" w:type="auto"/>
+            <w:vAlign w:val="center"/>
+            <w:hideMark/>
+          </w:tcPr>
+          <w:p>
+            <w:pPr>
+              <w:pStyle w:val="NoSpacing"/>
+              <w:spacing w:line="360" w:lineRule="auto"/>
+            </w:pPr>
+            <w:proofErr w:type="spellStart"/>
+            <w:r>
+              <w:t>getOrderItemDetails</w:t>
+            </w:r>
+            <w:proofErr w:type="spellEnd"/>
+          </w:p>
+        </w:tc>
+        <w:tc>
+          <w:tcPr>
+            <w:tcW w:w="0" w:type="auto"/>
+            <w:vAlign w:val="center"/>
+            <w:hideMark/>
+          </w:tcPr>
+          <w:p>
+            <w:pPr>
+              <w:pStyle w:val="NoSpacing"/>
+              <w:spacing w:line="360" w:lineRule="auto"/>
+            </w:pPr>
+            <w:r>
+              <w:t>POST</w:t>
+            </w:r>
+          </w:p>
+        </w:tc>
+        <w:tc>
+          <w:tcPr>
+            <w:tcW w:w="0" w:type="auto"/>
+            <w:vAlign w:val="center"/>
+            <w:hideMark/>
+          </w:tcPr>
+          <w:p>
+            <w:pPr>
+              <w:pStyle w:val="NoSpacing"/>
+              <w:spacing w:line="360" w:lineRule="auto"/>
+            </w:pPr>
+            <w:r>
+              <w:t>/consumer/</w:t>
+            </w:r>
+            <w:proofErr w:type="spellStart"/>
+            <w:r>
+              <w:t>orderdetail</w:t>
+            </w:r>
+            <w:proofErr w:type="spellEnd"/>
+          </w:p>
+        </w:tc>
+      </w:tr>
+      <w:tr>
+        <w:trPr>
+          <w:trHeight w:val="340"/>
+        </w:trPr>
+        <w:tc>
+          <w:tcPr>
+            <w:tcW w:w="0" w:type="auto"/>
+            <w:vAlign w:val="center"/>
+            <w:hideMark/>
+          </w:tcPr>
+          <w:p>
+            <w:pPr>
+              <w:pStyle w:val="NoSpacing"/>
+              <w:spacing w:line="360" w:lineRule="auto"/>
+            </w:pPr>
+            <w:r>
+              <w:t>Consumer</w:t>
+            </w:r>
+          </w:p>
+        </w:tc>
+        <w:tc>
+          <w:tcPr>
+            <w:tcW w:w="0" w:type="auto"/>
+            <w:vAlign w:val="center"/>
+            <w:hideMark/>
+          </w:tcPr>
+          <w:p>
+            <w:pPr>
+              <w:pStyle w:val="NoSpacing"/>
+              <w:spacing w:line="360" w:lineRule="auto"/>
+            </w:pPr>
+            <w:proofErr w:type="spellStart"/>
+            <w:r>
+              <w:t>uploadProfileImg</w:t>
+            </w:r>
+            <w:proofErr w:type="spellEnd"/>
+          </w:p>
+        </w:tc>
+        <w:tc>
+          <w:tcPr>
+            <w:tcW w:w="0" w:type="auto"/>
+            <w:vAlign w:val="center"/>
+            <w:hideMark/>
+          </w:tcPr>
+          <w:p>
+            <w:pPr>
+              <w:pStyle w:val="NoSpacing"/>
+              <w:spacing w:line="360" w:lineRule="auto"/>
+            </w:pPr>
+            <w:r>
+              <w:t>PATCH</w:t>
+            </w:r>
+          </w:p>
+        </w:tc>
+        <w:tc>
+          <w:tcPr>
+            <w:tcW w:w="0" w:type="auto"/>
+            <w:vAlign w:val="center"/>
+            <w:hideMark/>
+          </w:tcPr>
+          <w:p>
+            <w:pPr>
+              <w:pStyle w:val="NoSpacing"/>
+              <w:spacing w:line="360" w:lineRule="auto"/>
+            </w:pPr>
+            <w:r>
+              <w:t>/</w:t>
+            </w:r>
+            <w:proofErr w:type="gramStart"/>
+            <w:r>
+              <w:t>consumer</w:t>
+            </w:r>
+            <w:proofErr w:type="gramEnd"/>
+            <w:r>
+              <w:t>/</w:t>
+            </w:r>
+            <w:proofErr w:type="spellStart"/>
+            <w:r>
+              <w:t>uploadimg</w:t>
+            </w:r>
+            <w:proofErr w:type="spellEnd"/>
+            <w:r>
+              <w:t>/{id}</w:t>
+            </w:r>
+          </w:p>
+        </w:tc>
+      </w:tr>
+      <w:tr>
+        <w:trPr>
+          <w:trHeight w:val="340"/>
+        </w:trPr>
+        <w:tc>
+          <w:tcPr>
+            <w:tcW w:w="0" w:type="auto"/>
+            <w:vAlign w:val="center"/>
+            <w:hideMark/>
+          </w:tcPr>
+          <w:p>
+            <w:pPr>
+              <w:pStyle w:val="NoSpacing"/>
+              <w:spacing w:line="360" w:lineRule="auto"/>
+            </w:pPr>
+            <w:r>
+              <w:t>Supplier</w:t>
+            </w:r>
+          </w:p>
+        </w:tc>
+        <w:tc>
+          <w:tcPr>
+            <w:tcW w:w="0" w:type="auto"/>
+            <w:vAlign w:val="center"/>
+            <w:hideMark/>
+          </w:tcPr>
+          <w:p>
+            <w:pPr>
+              <w:pStyle w:val="NoSpacing"/>
+              <w:spacing w:line="360" w:lineRule="auto"/>
+            </w:pPr>
+            <w:proofErr w:type="spellStart"/>
+            <w:r>
+              <w:t>loginSupplier</w:t>
+            </w:r>
+            <w:proofErr w:type="spellEnd"/>
+          </w:p>
+        </w:tc>
+        <w:tc>
+          <w:tcPr>
+            <w:tcW w:w="0" w:type="auto"/>
+            <w:vAlign w:val="center"/>
+            <w:hideMark/>
+          </w:tcPr>
+          <w:p>
+            <w:pPr>
+              <w:pStyle w:val="NoSpacing"/>
+              <w:spacing w:line="360" w:lineRule="auto"/>
+            </w:pPr>
+            <w:r>
+              <w:t>POST</w:t>
+            </w:r>
+          </w:p>
+        </w:tc>
+        <w:tc>
+          <w:tcPr>
+            <w:tcW w:w="0" w:type="auto"/>
+            <w:vAlign w:val="center"/>
+            <w:hideMark/>
+          </w:tcPr>
+          <w:p>
+            <w:pPr>
+              <w:pStyle w:val="NoSpacing"/>
+              <w:spacing w:line="360" w:lineRule="auto"/>
+            </w:pPr>
+            <w:r>
+              <w:t>/supplier/</w:t>
+            </w:r>
+            <w:proofErr w:type="spellStart"/>
+            <w:r>
+              <w:t>signin</w:t>
+            </w:r>
+            <w:proofErr w:type="spellEnd"/>
+          </w:p>
+        </w:tc>
+      </w:tr>
+      <w:tr>
+        <w:trPr>
+          <w:trHeight w:val="362"/>
+        </w:trPr>
+        <w:tc>
+          <w:tcPr>
+            <w:tcW w:w="0" w:type="auto"/>
+            <w:vAlign w:val="center"/>
+            <w:hideMark/>
+          </w:tcPr>
+          <w:p>
+            <w:pPr>
+              <w:pStyle w:val="NoSpacing"/>
+              <w:spacing w:line="360" w:lineRule="auto"/>
+            </w:pPr>
+            <w:r>
+              <w:t>Supplier</w:t>
+            </w:r>
+          </w:p>
+        </w:tc>
+        <w:tc>
+          <w:tcPr>
+            <w:tcW w:w="0" w:type="auto"/>
+            <w:vAlign w:val="center"/>
+            <w:hideMark/>
+          </w:tcPr>
+          <w:p>
+            <w:pPr>
+              <w:pStyle w:val="NoSpacing"/>
+              <w:spacing w:line="360" w:lineRule="auto"/>
+            </w:pPr>
+            <w:proofErr w:type="spellStart"/>
+            <w:r>
+              <w:t>registerSupplier</w:t>
+            </w:r>
+            <w:proofErr w:type="spellEnd"/>
+          </w:p>
+        </w:tc>
+        <w:tc>
+          <w:tcPr>
+            <w:tcW w:w="0" w:type="auto"/>
+            <w:vAlign w:val="center"/>
+            <w:hideMark/>
+          </w:tcPr>
+          <w:p>
+            <w:pPr>
+              <w:pStyle w:val="NoSpacing"/>
+              <w:spacing w:line="360" w:lineRule="auto"/>
+            </w:pPr>
+            <w:r>
+              <w:t>POST</w:t>
+            </w:r>
+          </w:p>
+        </w:tc>
+        <w:tc>
+          <w:tcPr>
+            <w:tcW w:w="0" w:type="auto"/>
+            <w:vAlign w:val="center"/>
+            <w:hideMark/>
+          </w:tcPr>
+          <w:p>
+            <w:pPr>
+              <w:pStyle w:val="NoSpacing"/>
+              <w:spacing w:line="360" w:lineRule="auto"/>
+            </w:pPr>
+            <w:r>
+              <w:t>/supplier/signup</w:t>
+            </w:r>
+          </w:p>
+        </w:tc>
+      </w:tr>
+      <w:tr>
+        <w:trPr>
+          <w:trHeight w:val="340"/>
+        </w:trPr>
+        <w:tc>
+          <w:tcPr>
+            <w:tcW w:w="0" w:type="auto"/>
+            <w:vAlign w:val="center"/>
+            <w:hideMark/>
+          </w:tcPr>
+          <w:p>
+            <w:pPr>
+              <w:pStyle w:val="NoSpacing"/>
+              <w:spacing w:line="360" w:lineRule="auto"/>
+            </w:pPr>
+            <w:r>
+              <w:t>Supplier</w:t>
+            </w:r>
+          </w:p>
+        </w:tc>
+        <w:tc>
+          <w:tcPr>
+            <w:tcW w:w="0" w:type="auto"/>
+            <w:vAlign w:val="center"/>
+            <w:hideMark/>
+          </w:tcPr>
+          <w:p>
+            <w:pPr>
+              <w:pStyle w:val="NoSpacing"/>
+              <w:spacing w:line="360" w:lineRule="auto"/>
+            </w:pPr>
+            <w:proofErr w:type="spellStart"/>
+            <w:r>
+              <w:t>updateSupplier</w:t>
+            </w:r>
+            <w:proofErr w:type="spellEnd"/>
+          </w:p>
+        </w:tc>
+        <w:tc>
+          <w:tcPr>
+            <w:tcW w:w="0" w:type="auto"/>
+            <w:vAlign w:val="center"/>
+            <w:hideMark/>
+          </w:tcPr>
+          <w:p>
+            <w:pPr>
+              <w:pStyle w:val="NoSpacing"/>
+              <w:spacing w:line="360" w:lineRule="auto"/>
+            </w:pPr>
+            <w:r>
+              <w:t>PUT</w:t>
+            </w:r>
+          </w:p>
+        </w:tc>
+        <w:tc>
+          <w:tcPr>
+            <w:tcW w:w="0" w:type="auto"/>
+            <w:vAlign w:val="center"/>
+            <w:hideMark/>
+          </w:tcPr>
+          <w:p>
+            <w:pPr>
+              <w:pStyle w:val="NoSpacing"/>
+              <w:spacing w:line="360" w:lineRule="auto"/>
+            </w:pPr>
+            <w:r>
+              <w:t>/</w:t>
+            </w:r>
+            <w:proofErr w:type="gramStart"/>
+            <w:r>
+              <w:t>supplier</w:t>
+            </w:r>
+            <w:proofErr w:type="gramEnd"/>
+            <w:r>
+              <w:t>/update/{id}</w:t>
+            </w:r>
+          </w:p>
+        </w:tc>
+      </w:tr>
+      <w:tr>
+        <w:trPr>
+          <w:trHeight w:val="340"/>
+        </w:trPr>
+        <w:tc>
+          <w:tcPr>
+            <w:tcW w:w="0" w:type="auto"/>
+            <w:vAlign w:val="center"/>
+            <w:hideMark/>
+          </w:tcPr>
+          <w:p>
+            <w:pPr>
+              <w:pStyle w:val="NoSpacing"/>
+              <w:spacing w:line="360" w:lineRule="auto"/>
+            </w:pPr>
+            <w:r>
+              <w:t>Supplier</w:t>
+            </w:r>
+          </w:p>
+        </w:tc>
+        <w:tc>
+          <w:tcPr>
+            <w:tcW w:w="0" w:type="auto"/>
+            <w:vAlign w:val="center"/>
+            <w:hideMark/>
+          </w:tcPr>
+          <w:p>
+            <w:pPr>
+              <w:pStyle w:val="NoSpacing"/>
+              <w:spacing w:line="360" w:lineRule="auto"/>
+            </w:pPr>
+            <w:proofErr w:type="spellStart"/>
+            <w:r>
+              <w:t>showCart</w:t>
+            </w:r>
+            <w:proofErr w:type="spellEnd"/>
+          </w:p>
+        </w:tc>
+        <w:tc>
+          <w:tcPr>
+            <w:tcW w:w="0" w:type="auto"/>
+            <w:vAlign w:val="center"/>
+            <w:hideMark/>
+          </w:tcPr>
+          <w:p>
+            <w:pPr>
+              <w:pStyle w:val="NoSpacing"/>
+              <w:spacing w:line="360" w:lineRule="auto"/>
+            </w:pPr>
+            <w:r>
+              <w:t>GET</w:t>
+            </w:r>
+          </w:p>
+        </w:tc>
+        <w:tc>
+          <w:tcPr>
+            <w:tcW w:w="0" w:type="auto"/>
+            <w:vAlign w:val="center"/>
+            <w:hideMark/>
+          </w:tcPr>
+          <w:p>
+            <w:pPr>
+              <w:pStyle w:val="NoSpacing"/>
+              <w:spacing w:line="360" w:lineRule="auto"/>
+            </w:pPr>
+            <w:r>
+              <w:t>/supplier/</w:t>
+            </w:r>
+            <w:proofErr w:type="spellStart"/>
+            <w:r>
+              <w:t>showcart</w:t>
+            </w:r>
+            <w:proofErr w:type="spellEnd"/>
+          </w:p>
+        </w:tc>
+      </w:tr>
+      <w:tr>
+        <w:trPr>
+          <w:trHeight w:val="340"/>
+        </w:trPr>
+        <w:tc>
+          <w:tcPr>
+            <w:tcW w:w="0" w:type="auto"/>
+            <w:vAlign w:val="center"/>
+            <w:hideMark/>
+          </w:tcPr>
+          <w:p>
+            <w:pPr>
+              <w:pStyle w:val="NoSpacing"/>
+              <w:spacing w:line="360" w:lineRule="auto"/>
+            </w:pPr>
+            <w:r>
+              <w:t>Supplier</w:t>
+            </w:r>
+          </w:p>
+        </w:tc>
+        <w:tc>
+          <w:tcPr>
+            <w:tcW w:w="0" w:type="auto"/>
+            <w:vAlign w:val="center"/>
+            <w:hideMark/>
+          </w:tcPr>
+          <w:p>
+            <w:pPr>
+              <w:pStyle w:val="NoSpacing"/>
+              <w:spacing w:line="360" w:lineRule="auto"/>
+            </w:pPr>
+            <w:proofErr w:type="spellStart"/>
+            <w:r>
+              <w:t>addToCart</w:t>
+            </w:r>
+            <w:proofErr w:type="spellEnd"/>
+          </w:p>
+        </w:tc>
+        <w:tc>
+          <w:tcPr>
+            <w:tcW w:w="0" w:type="auto"/>
+            <w:vAlign w:val="center"/>
+            <w:hideMark/>
+          </w:tcPr>
+          <w:p>
+            <w:pPr>
+              <w:pStyle w:val="NoSpacing"/>
+              <w:spacing w:line="360" w:lineRule="auto"/>
+            </w:pPr>
+            <w:r>
+              <w:t>POST</w:t>
+            </w:r>
+          </w:p>
+        </w:tc>
+        <w:tc>
+          <w:tcPr>
+            <w:tcW w:w="0" w:type="auto"/>
+            <w:vAlign w:val="center"/>
+            <w:hideMark/>
+          </w:tcPr>
+          <w:p>
+            <w:pPr>
+              <w:pStyle w:val="NoSpacing"/>
+              <w:spacing w:line="360" w:lineRule="auto"/>
+            </w:pPr>
+            <w:r>
+              <w:t>/</w:t>
+            </w:r>
+            <w:proofErr w:type="gramStart"/>
+            <w:r>
+              <w:t>supplier</w:t>
+            </w:r>
+            <w:proofErr w:type="gramEnd"/>
+            <w:r>
+              <w:t>/</w:t>
+            </w:r>
+            <w:proofErr w:type="spellStart"/>
+            <w:r>
+              <w:t>addcart</w:t>
+            </w:r>
+            <w:proofErr w:type="spellEnd"/>
+            <w:r>
+              <w:t>/{id}</w:t>
+            </w:r>
+          </w:p>
+        </w:tc>
+      </w:tr>
+      <w:tr>
+        <w:trPr>
+          <w:trHeight w:val="362"/>
+        </w:trPr>
+        <w:tc>
+          <w:tcPr>
+            <w:tcW w:w="0" w:type="auto"/>
+            <w:vAlign w:val="center"/>
+            <w:hideMark/>
+          </w:tcPr>
+          <w:p>
+            <w:pPr>
+              <w:pStyle w:val="NoSpacing"/>
+              <w:spacing w:line="360" w:lineRule="auto"/>
+            </w:pPr>
+            <w:r>
+              <w:t>Supplier</w:t>
+            </w:r>
+          </w:p>
+        </w:tc>
+        <w:tc>
+          <w:tcPr>
+            <w:tcW w:w="0" w:type="auto"/>
+            <w:vAlign w:val="center"/>
+            <w:hideMark/>
+          </w:tcPr>
+          <w:p>
+            <w:pPr>
+              <w:pStyle w:val="NoSpacing"/>
+              <w:spacing w:line="360" w:lineRule="auto"/>
+            </w:pPr>
+            <w:proofErr w:type="spellStart"/>
+            <w:r>
+              <w:t>removeFromCart</w:t>
+            </w:r>
+            <w:proofErr w:type="spellEnd"/>
+          </w:p>
+        </w:tc>
+        <w:tc>
+          <w:tcPr>
+            <w:tcW w:w="0" w:type="auto"/>
+            <w:vAlign w:val="center"/>
+            <w:hideMark/>
+          </w:tcPr>
+          <w:p>
+            <w:pPr>
+              <w:pStyle w:val="NoSpacing"/>
+              <w:spacing w:line="360" w:lineRule="auto"/>
+            </w:pPr>
+            <w:r>
+              <w:t>DELETE</w:t>
+            </w:r>
+          </w:p>
+        </w:tc>
+        <w:tc>
+          <w:tcPr>
+            <w:tcW w:w="0" w:type="auto"/>
+            <w:vAlign w:val="center"/>
+            <w:hideMark/>
+          </w:tcPr>
+          <w:p>
+            <w:pPr>
+              <w:pStyle w:val="NoSpacing"/>
+              <w:spacing w:line="360" w:lineRule="auto"/>
+            </w:pPr>
+            <w:r>
+              <w:t>/</w:t>
+            </w:r>
+            <w:proofErr w:type="gramStart"/>
+            <w:r>
+              <w:t>supplier</w:t>
+            </w:r>
+            <w:proofErr w:type="gramEnd"/>
+            <w:r>
+              <w:t>/</w:t>
+            </w:r>
+            <w:proofErr w:type="spellStart"/>
+            <w:r>
+              <w:t>removecart</w:t>
+            </w:r>
+            <w:proofErr w:type="spellEnd"/>
+            <w:r>
+              <w:t>/{id}</w:t>
+            </w:r>
+          </w:p>
+        </w:tc>
+      </w:tr>
+      <w:tr>
+        <w:trPr>
+          <w:trHeight w:val="340"/>
+        </w:trPr>
+        <w:tc>
+          <w:tcPr>
+            <w:tcW w:w="0" w:type="auto"/>
+            <w:vAlign w:val="center"/>
+            <w:hideMark/>
+          </w:tcPr>
+          <w:p>
+            <w:pPr>
+              <w:pStyle w:val="NoSpacing"/>
+              <w:spacing w:line="360" w:lineRule="auto"/>
+            </w:pPr>
+            <w:r>
+              <w:t>Supplier</w:t>
+            </w:r>
+          </w:p>
+        </w:tc>
+        <w:tc>
+          <w:tcPr>
+            <w:tcW w:w="0" w:type="auto"/>
+            <w:vAlign w:val="center"/>
+            <w:hideMark/>
+          </w:tcPr>
+          <w:p>
+            <w:pPr>
+              <w:pStyle w:val="NoSpacing"/>
+              <w:spacing w:line="360" w:lineRule="auto"/>
+            </w:pPr>
+            <w:proofErr w:type="spellStart"/>
+            <w:r>
+              <w:t>getAllPickUpAddress</w:t>
+            </w:r>
+            <w:proofErr w:type="spellEnd"/>
+          </w:p>
+        </w:tc>
+        <w:tc>
+          <w:tcPr>
+            <w:tcW w:w="0" w:type="auto"/>
+            <w:vAlign w:val="center"/>
+            <w:hideMark/>
+          </w:tcPr>
+          <w:p>
+            <w:pPr>
+              <w:pStyle w:val="NoSpacing"/>
+              <w:spacing w:line="360" w:lineRule="auto"/>
+            </w:pPr>
+            <w:r>
+              <w:t>GET</w:t>
+            </w:r>
+          </w:p>
+        </w:tc>
+        <w:tc>
+          <w:tcPr>
+            <w:tcW w:w="0" w:type="auto"/>
+            <w:vAlign w:val="center"/>
+            <w:hideMark/>
+          </w:tcPr>
+          <w:p>
+            <w:pPr>
+              <w:pStyle w:val="NoSpacing"/>
+              <w:spacing w:line="360" w:lineRule="auto"/>
+            </w:pPr>
+            <w:r>
+              <w:t>/supplier/pickup</w:t>
+            </w:r>
+          </w:p>
+        </w:tc>
+      </w:tr>
+      <w:tr>
+        <w:trPr>
+          <w:trHeight w:val="340"/>
+        </w:trPr>
+        <w:tc>
+          <w:tcPr>
+            <w:tcW w:w="0" w:type="auto"/>
+            <w:vAlign w:val="center"/>
+            <w:hideMark/>
+          </w:tcPr>
+          <w:p>
+            <w:pPr>
+              <w:pStyle w:val="NoSpacing"/>
+              <w:spacing w:line="360" w:lineRule="auto"/>
+            </w:pPr>
+            <w:r>
+              <w:t>Supplier</w:t>
+            </w:r>
+          </w:p>
+        </w:tc>
+        <w:tc>
+          <w:tcPr>
+            <w:tcW w:w="0" w:type="auto"/>
+            <w:vAlign w:val="center"/>
+            <w:hideMark/>
+          </w:tcPr>
+          <w:p>
+            <w:pPr>
+              <w:pStyle w:val="NoSpacing"/>
+              <w:spacing w:line="360" w:lineRule="auto"/>
+            </w:pPr>
+            <w:proofErr w:type="spellStart"/>
+            <w:r>
+              <w:t>addPickUpAddress</w:t>
+            </w:r>
+            <w:proofErr w:type="spellEnd"/>
+          </w:p>
+        </w:tc>
+        <w:tc>
+          <w:tcPr>
+            <w:tcW w:w="0" w:type="auto"/>
+            <w:vAlign w:val="center"/>
+            <w:hideMark/>
+          </w:tcPr>
+          <w:p>
+            <w:pPr>
+              <w:pStyle w:val="NoSpacing"/>
+              <w:spacing w:line="360" w:lineRule="auto"/>
+            </w:pPr>
+            <w:r>
+              <w:t>POST</w:t>
+            </w:r>
+          </w:p>
+        </w:tc>
+        <w:tc>
+          <w:tcPr>
+            <w:tcW w:w="0" w:type="auto"/>
+            <w:vAlign w:val="center"/>
+            <w:hideMark/>
+          </w:tcPr>
+          <w:p>
+            <w:pPr>
+              <w:pStyle w:val="NoSpacing"/>
+              <w:spacing w:line="360" w:lineRule="auto"/>
+            </w:pPr>
+            <w:r>
+              <w:t>/supplier/pickup</w:t>
+            </w:r>
+          </w:p>
+        </w:tc>
+      </w:tr>
+      <w:tr>
+        <w:trPr>
+          <w:trHeight w:val="340"/>
+        </w:trPr>
+        <w:tc>
+          <w:tcPr>
+            <w:tcW w:w="0" w:type="auto"/>
+            <w:vAlign w:val="center"/>
+            <w:hideMark/>
+          </w:tcPr>
+          <w:p>
+            <w:pPr>
+              <w:pStyle w:val="NoSpacing"/>
+              <w:spacing w:line="360" w:lineRule="auto"/>
+            </w:pPr>
+            <w:r>
+              <w:t>Supplier</w:t>
+            </w:r>
+          </w:p>
+        </w:tc>
+        <w:tc>
+          <w:tcPr>
+            <w:tcW w:w="0" w:type="auto"/>
+            <w:vAlign w:val="center"/>
+            <w:hideMark/>
+          </w:tcPr>
+          <w:p>
+            <w:pPr>
+              <w:pStyle w:val="NoSpacing"/>
+              <w:spacing w:line="360" w:lineRule="auto"/>
+            </w:pPr>
+            <w:proofErr w:type="spellStart"/>
+            <w:r>
+              <w:t>updatePickUpAddress</w:t>
+            </w:r>
+            <w:proofErr w:type="spellEnd"/>
+          </w:p>
+        </w:tc>
+        <w:tc>
+          <w:tcPr>
+            <w:tcW w:w="0" w:type="auto"/>
+            <w:vAlign w:val="center"/>
+            <w:hideMark/>
+          </w:tcPr>
+          <w:p>
+            <w:pPr>
+              <w:pStyle w:val="NoSpacing"/>
+              <w:spacing w:line="360" w:lineRule="auto"/>
+            </w:pPr>
+            <w:r>
+              <w:t>PUT</w:t>
+            </w:r>
+          </w:p>
+        </w:tc>
+        <w:tc>
+          <w:tcPr>
+            <w:tcW w:w="0" w:type="auto"/>
+            <w:vAlign w:val="center"/>
+            <w:hideMark/>
+          </w:tcPr>
+          <w:p>
+            <w:pPr>
+              <w:pStyle w:val="NoSpacing"/>
+              <w:spacing w:line="360" w:lineRule="auto"/>
+            </w:pPr>
+            <w:r>
+              <w:t>/</w:t>
+            </w:r>
+            <w:proofErr w:type="gramStart"/>
+            <w:r>
+              <w:t>supplier</w:t>
+            </w:r>
+            <w:proofErr w:type="gramEnd"/>
+            <w:r>
+              <w:t>/pickup/{id}</w:t>
+            </w:r>
+          </w:p>
+        </w:tc>
+      </w:tr>
+      <w:tr>
+        <w:trPr>
+          <w:trHeight w:val="362"/>
+        </w:trPr>
+        <w:tc>
+          <w:tcPr>
+            <w:tcW w:w="0" w:type="auto"/>
+            <w:vAlign w:val="center"/>
+            <w:hideMark/>
+          </w:tcPr>
+          <w:p>
+            <w:pPr>
+              <w:pStyle w:val="NoSpacing"/>
+              <w:spacing w:line="360" w:lineRule="auto"/>
+            </w:pPr>
+            <w:r>
+              <w:t>Supplier</w:t>
+            </w:r>
+          </w:p>
+        </w:tc>
+        <w:tc>
+          <w:tcPr>
+            <w:tcW w:w="0" w:type="auto"/>
+            <w:vAlign w:val="center"/>
+            <w:hideMark/>
+          </w:tcPr>
+          <w:p>
+            <w:pPr>
+              <w:pStyle w:val="NoSpacing"/>
+              <w:spacing w:line="360" w:lineRule="auto"/>
+            </w:pPr>
+            <w:proofErr w:type="spellStart"/>
+            <w:r>
+              <w:t>deletePickUpAddress</w:t>
+            </w:r>
+            <w:proofErr w:type="spellEnd"/>
+          </w:p>
+        </w:tc>
+        <w:tc>
+          <w:tcPr>
+            <w:tcW w:w="0" w:type="auto"/>
+            <w:vAlign w:val="center"/>
+            <w:hideMark/>
+          </w:tcPr>
+          <w:p>
+            <w:pPr>
+              <w:pStyle w:val="NoSpacing"/>
+              <w:spacing w:line="360" w:lineRule="auto"/>
+            </w:pPr>
+            <w:r>
+              <w:t>DELETE</w:t>
+            </w:r>
+          </w:p>
+        </w:tc>
+        <w:tc>
+          <w:tcPr>
+            <w:tcW w:w="0" w:type="auto"/>
+            <w:vAlign w:val="center"/>
+            <w:hideMark/>
+          </w:tcPr>
+          <w:p>
+            <w:pPr>
+              <w:pStyle w:val="NoSpacing"/>
+              <w:spacing w:line="360" w:lineRule="auto"/>
+            </w:pPr>
+            <w:r>
+              <w:t>/</w:t>
+            </w:r>
+            <w:proofErr w:type="gramStart"/>
+            <w:r>
+              <w:t>supplier</w:t>
+            </w:r>
+            <w:proofErr w:type="gramEnd"/>
+            <w:r>
+              <w:t>/pickup/{id}</w:t>
+            </w:r>
+          </w:p>
+        </w:tc>
+      </w:tr>
+      <w:tr>
+        <w:trPr>
+          <w:trHeight w:val="340"/>
+        </w:trPr>
+        <w:tc>
+          <w:tcPr>
+            <w:tcW w:w="0" w:type="auto"/>
+            <w:vAlign w:val="center"/>
+            <w:hideMark/>
+          </w:tcPr>
+          <w:p>
+            <w:pPr>
+              <w:pStyle w:val="NoSpacing"/>
+              <w:spacing w:line="360" w:lineRule="auto"/>
+            </w:pPr>
+            <w:r>
+              <w:t>Supplier</w:t>
+            </w:r>
+          </w:p>
+        </w:tc>
+        <w:tc>
+          <w:tcPr>
+            <w:tcW w:w="0" w:type="auto"/>
+            <w:vAlign w:val="center"/>
+            <w:hideMark/>
+          </w:tcPr>
+          <w:p>
+            <w:pPr>
+              <w:pStyle w:val="NoSpacing"/>
+              <w:spacing w:line="360" w:lineRule="auto"/>
+            </w:pPr>
+            <w:proofErr w:type="spellStart"/>
+            <w:r>
+              <w:t>placeOrder</w:t>
+            </w:r>
+            <w:proofErr w:type="spellEnd"/>
+          </w:p>
+        </w:tc>
+        <w:tc>
+          <w:tcPr>
+            <w:tcW w:w="0" w:type="auto"/>
+            <w:vAlign w:val="center"/>
+            <w:hideMark/>
+          </w:tcPr>
+          <w:p>
+            <w:pPr>
+              <w:pStyle w:val="NoSpacing"/>
+              <w:spacing w:line="360" w:lineRule="auto"/>
+            </w:pPr>
+            <w:r>
+              <w:t>POST</w:t>
+            </w:r>
+          </w:p>
+        </w:tc>
+        <w:tc>
+          <w:tcPr>
+            <w:tcW w:w="0" w:type="auto"/>
+            <w:vAlign w:val="center"/>
+            <w:hideMark/>
+          </w:tcPr>
+          <w:p>
+            <w:pPr>
+              <w:pStyle w:val="NoSpacing"/>
+              <w:spacing w:line="360" w:lineRule="auto"/>
+            </w:pPr>
+            <w:r>
+              <w:t>/supplier/</w:t>
+            </w:r>
+            <w:proofErr w:type="spellStart"/>
+            <w:r>
+              <w:t>placeorder</w:t>
+            </w:r>
+            <w:proofErr w:type="spellEnd"/>
+          </w:p>
+        </w:tc>
+      </w:tr>
+      <w:tr>
+        <w:trPr>
+          <w:trHeight w:val="340"/>
+        </w:trPr>
+        <w:tc>
+          <w:tcPr>
+            <w:tcW w:w="0" w:type="auto"/>
+            <w:vAlign w:val="center"/>
+            <w:hideMark/>
+          </w:tcPr>
+          <w:p>
+            <w:pPr>
+              <w:pStyle w:val="NoSpacing"/>
+              <w:spacing w:line="360" w:lineRule="auto"/>
+            </w:pPr>
+            <w:r>
+              <w:lastRenderedPageBreak/>
+              <w:t>Supplier</w:t>
+            </w:r>
+          </w:p>
+        </w:tc>
+        <w:tc>
+          <w:tcPr>
+            <w:tcW w:w="0" w:type="auto"/>
+            <w:vAlign w:val="center"/>
+            <w:hideMark/>
+          </w:tcPr>
+          <w:p>
+            <w:pPr>
+              <w:pStyle w:val="NoSpacing"/>
+              <w:spacing w:line="360" w:lineRule="auto"/>
+            </w:pPr>
+            <w:proofErr w:type="spellStart"/>
+            <w:r>
+              <w:t>getAllOrdersBySupplier</w:t>
+            </w:r>
+            <w:proofErr w:type="spellEnd"/>
+          </w:p>
+        </w:tc>
+        <w:tc>
+          <w:tcPr>
+            <w:tcW w:w="0" w:type="auto"/>
+            <w:vAlign w:val="center"/>
+            <w:hideMark/>
+          </w:tcPr>
+          <w:p>
+            <w:pPr>
+              <w:pStyle w:val="NoSpacing"/>
+              <w:spacing w:line="360" w:lineRule="auto"/>
+            </w:pPr>
+            <w:r>
+              <w:t>GET</w:t>
+            </w:r>
+          </w:p>
+        </w:tc>
+        <w:tc>
+          <w:tcPr>
+            <w:tcW w:w="0" w:type="auto"/>
+            <w:vAlign w:val="center"/>
+            <w:hideMark/>
+          </w:tcPr>
+          <w:p>
+            <w:pPr>
+              <w:pStyle w:val="NoSpacing"/>
+              <w:spacing w:line="360" w:lineRule="auto"/>
+            </w:pPr>
+            <w:r>
+              <w:t>/</w:t>
+            </w:r>
+            <w:proofErr w:type="gramStart"/>
+            <w:r>
+              <w:t>supplier</w:t>
+            </w:r>
+            <w:proofErr w:type="gramEnd"/>
+            <w:r>
+              <w:t>/orders/{id}</w:t>
+            </w:r>
+          </w:p>
+        </w:tc>
+      </w:tr>
+      <w:tr>
+        <w:trPr>
+          <w:trHeight w:val="340"/>
+        </w:trPr>
+        <w:tc>
+          <w:tcPr>
+            <w:tcW w:w="0" w:type="auto"/>
+            <w:vAlign w:val="center"/>
+            <w:hideMark/>
+          </w:tcPr>
+          <w:p>
+            <w:pPr>
+              <w:pStyle w:val="NoSpacing"/>
+              <w:spacing w:line="360" w:lineRule="auto"/>
+            </w:pPr>
+            <w:r>
+              <w:t>Supplier</w:t>
+            </w:r>
+          </w:p>
+        </w:tc>
+        <w:tc>
+          <w:tcPr>
+            <w:tcW w:w="0" w:type="auto"/>
+            <w:vAlign w:val="center"/>
+            <w:hideMark/>
+          </w:tcPr>
+          <w:p>
+            <w:pPr>
+              <w:pStyle w:val="NoSpacing"/>
+              <w:spacing w:line="360" w:lineRule="auto"/>
+            </w:pPr>
+            <w:proofErr w:type="spellStart"/>
+            <w:r>
+              <w:t>getOrderItemDetails</w:t>
+            </w:r>
+            <w:proofErr w:type="spellEnd"/>
+          </w:p>
+        </w:tc>
+        <w:tc>
+          <w:tcPr>
+            <w:tcW w:w="0" w:type="auto"/>
+            <w:vAlign w:val="center"/>
+            <w:hideMark/>
+          </w:tcPr>
+          <w:p>
+            <w:pPr>
+              <w:pStyle w:val="NoSpacing"/>
+              <w:spacing w:line="360" w:lineRule="auto"/>
+            </w:pPr>
+            <w:r>
+              <w:t>POST</w:t>
+            </w:r>
+          </w:p>
+        </w:tc>
+        <w:tc>
+          <w:tcPr>
+            <w:tcW w:w="0" w:type="auto"/>
+            <w:vAlign w:val="center"/>
+            <w:hideMark/>
+          </w:tcPr>
+          <w:p>
+            <w:pPr>
+              <w:pStyle w:val="NoSpacing"/>
+              <w:spacing w:line="360" w:lineRule="auto"/>
+            </w:pPr>
+            <w:r>
+              <w:t>/supplier/</w:t>
+            </w:r>
+            <w:proofErr w:type="spellStart"/>
+            <w:r>
+              <w:t>orderdetail</w:t>
+            </w:r>
+            <w:proofErr w:type="spellEnd"/>
+          </w:p>
+        </w:tc>
+      </w:tr>
+      <w:tr>
+        <w:trPr>
+          <w:trHeight w:val="340"/>
+        </w:trPr>
+        <w:tc>
+          <w:tcPr>
+            <w:tcW w:w="0" w:type="auto"/>
+            <w:vAlign w:val="center"/>
+            <w:hideMark/>
+          </w:tcPr>
+          <w:p>
+            <w:pPr>
+              <w:pStyle w:val="NoSpacing"/>
+              <w:spacing w:line="360" w:lineRule="auto"/>
+            </w:pPr>
+            <w:r>
+              <w:t>Supplier</w:t>
+            </w:r>
+          </w:p>
+        </w:tc>
+        <w:tc>
+          <w:tcPr>
+            <w:tcW w:w="0" w:type="auto"/>
+            <w:vAlign w:val="center"/>
+            <w:hideMark/>
+          </w:tcPr>
+          <w:p>
+            <w:pPr>
+              <w:pStyle w:val="NoSpacing"/>
+              <w:spacing w:line="360" w:lineRule="auto"/>
+            </w:pPr>
+            <w:proofErr w:type="spellStart"/>
+            <w:r>
+              <w:t>uploadProfileImg</w:t>
+            </w:r>
+            <w:proofErr w:type="spellEnd"/>
+          </w:p>
+        </w:tc>
+        <w:tc>
+          <w:tcPr>
+            <w:tcW w:w="0" w:type="auto"/>
+            <w:vAlign w:val="center"/>
+            <w:hideMark/>
+          </w:tcPr>
+          <w:p>
+            <w:pPr>
+              <w:pStyle w:val="NoSpacing"/>
+              <w:spacing w:line="360" w:lineRule="auto"/>
+            </w:pPr>
+            <w:r>
+              <w:t>PATCH</w:t>
+            </w:r>
+          </w:p>
+        </w:tc>
+        <w:tc>
+          <w:tcPr>
+            <w:tcW w:w="0" w:type="auto"/>
+            <w:vAlign w:val="center"/>
+            <w:hideMark/>
+          </w:tcPr>
+          <w:p>
+            <w:pPr>
+              <w:pStyle w:val="NoSpacing"/>
+              <w:spacing w:line="360" w:lineRule="auto"/>
+            </w:pPr>
+            <w:r>
+              <w:t>/</w:t>
+            </w:r>
+            <w:proofErr w:type="gramStart"/>
+            <w:r>
+              <w:t>supplier</w:t>
+            </w:r>
+            <w:proofErr w:type="gramEnd"/>
+            <w:r>
+              <w:t>/</w:t>
+            </w:r>
+            <w:proofErr w:type="spellStart"/>
+            <w:r>
+              <w:t>uploadimg</w:t>
+            </w:r>
+            <w:proofErr w:type="spellEnd"/>
+            <w:r>
+              <w:t>/{id}</w:t>
+            </w:r>
+          </w:p>
+        </w:tc>
+      </w:tr>
+    </w:tbl>
+    <w:p>
+      <w:pPr>
+        <w:rPr>
+          <w:b/>
+          <w:bCs/>
+          <w:sz w:val="24"/>
+          <w:szCs w:val="24"/>
+        </w:rPr>
+      </w:pPr>
     </w:p>
     <w:sectPr>
       <w:pgSz w:w="11906" w:h="16838"/>
@@ -1457,6 +5362,273 @@
 <file path=word/numbering.xml><?xml version="1.0" encoding="utf-8"?>
 <w:numbering xmlns:wpc="http://schemas.microsoft.com/office/word/2010/wordprocessingCanvas" xmlns:cx="http://schemas.microsoft.com/office/drawing/2014/chartex" xmlns:cx1="http://schemas.microsoft.com/office/drawing/2015/9/8/chartex" xmlns:cx2="http://schemas.microsoft.com/office/drawing/2015/10/21/chartex" xmlns:cx3="http://schemas.microsoft.com/office/drawing/2016/5/9/chartex" xmlns:cx4="http://schemas.microsoft.com/office/drawing/2016/5/10/chartex" xmlns:cx5="http://schemas.microsoft.com/office/drawing/2016/5/11/chartex" xmlns:cx6="http://schemas.microsoft.com/office/drawing/2016/5/12/chartex" xmlns:cx7="http://schemas.microsoft.com/office/drawing/2016/5/13/chartex" xmlns:cx8="http://schemas.microsoft.com/office/drawing/2016/5/14/chartex" xmlns:mc="http://schemas.openxmlformats.org/markup-compatibility/2006" xmlns:aink="http://schemas.microsoft.com/office/drawing/2016/ink" xmlns:am3d="http://schemas.microsoft.com/office/drawing/2017/model3d" xmlns:o="urn:schemas-microsoft-com:office:office" xmlns:oel="http://schemas.microsoft.com/office/2019/extlst" xmlns:r="http://schemas.openxmlformats.org/officeDocument/2006/relationships" xmlns:m="http://schemas.openxmlformats.org/officeDocument/2006/math" xmlns:v="urn:schemas-microsoft-com:vml" xmlns:wp14="http://schemas.microsoft.com/office/word/2010/wordprocessingDrawing" xmlns:wp="http://schemas.openxmlformats.org/drawingml/2006/wordprocessingDrawing" xmlns:w10="urn:schemas-microsoft-com:office:word" xmlns:w="http://schemas.openxmlformats.org/wordprocessingml/2006/main" xmlns:w14="http://schemas.microsoft.com/office/word/2010/wordml" xmlns:w15="http://schemas.microsoft.com/office/word/2012/wordml" xmlns:w16cex="http://schemas.microsoft.com/office/word/2018/wordml/cex" xmlns:w16cid="http://schemas.microsoft.com/office/word/2016/wordml/cid" xmlns:w16="http://schemas.microsoft.com/office/word/2018/wordml" xmlns:w16du="http://schemas.microsoft.com/office/word/2023/wordml/word16du" xmlns:w16sdtdh="http://schemas.microsoft.com/office/word/2020/wordml/sdtdatahash" xmlns:w16se="http://schemas.microsoft.com/office/word/2015/wordml/symex" xmlns:wpg="http://schemas.microsoft.com/office/word/2010/wordprocessingGroup" xmlns:wpi="http://schemas.microsoft.com/office/word/2010/wordprocessingInk" xmlns:wne="http://schemas.microsoft.com/office/word/2006/wordml" xmlns:wps="http://schemas.microsoft.com/office/word/2010/wordprocessingShape" mc:Ignorable="w14 w15 w16se w16cid w16 w16cex w16sdtdh w16du wp14">
   <w:abstractNum w:abstractNumId="0" w15:restartNumberingAfterBreak="0">
+    <w:nsid w:val="0A1A3B19"/>
+    <w:multiLevelType w:val="hybridMultilevel"/>
+    <w:tmpl w:val="1610B4DE"/>
+    <w:lvl w:ilvl="0" w:tplc="FFFFFFFF">
+      <w:start w:val="1"/>
+      <w:numFmt w:val="decimal"/>
+      <w:lvlText w:val="%1."/>
+      <w:lvlJc w:val="left"/>
+      <w:pPr>
+        <w:ind w:left="720" w:hanging="360"/>
+      </w:pPr>
+      <w:rPr>
+        <w:rFonts w:hint="default"/>
+      </w:rPr>
+    </w:lvl>
+    <w:lvl w:ilvl="1" w:tplc="FFFFFFFF" w:tentative="1">
+      <w:start w:val="1"/>
+      <w:numFmt w:val="lowerLetter"/>
+      <w:lvlText w:val="%2."/>
+      <w:lvlJc w:val="left"/>
+      <w:pPr>
+        <w:ind w:left="1440" w:hanging="360"/>
+      </w:pPr>
+    </w:lvl>
+    <w:lvl w:ilvl="2" w:tplc="FFFFFFFF" w:tentative="1">
+      <w:start w:val="1"/>
+      <w:numFmt w:val="lowerRoman"/>
+      <w:lvlText w:val="%3."/>
+      <w:lvlJc w:val="right"/>
+      <w:pPr>
+        <w:ind w:left="2160" w:hanging="180"/>
+      </w:pPr>
+    </w:lvl>
+    <w:lvl w:ilvl="3" w:tplc="FFFFFFFF" w:tentative="1">
+      <w:start w:val="1"/>
+      <w:numFmt w:val="decimal"/>
+      <w:lvlText w:val="%4."/>
+      <w:lvlJc w:val="left"/>
+      <w:pPr>
+        <w:ind w:left="2880" w:hanging="360"/>
+      </w:pPr>
+    </w:lvl>
+    <w:lvl w:ilvl="4" w:tplc="FFFFFFFF" w:tentative="1">
+      <w:start w:val="1"/>
+      <w:numFmt w:val="lowerLetter"/>
+      <w:lvlText w:val="%5."/>
+      <w:lvlJc w:val="left"/>
+      <w:pPr>
+        <w:ind w:left="3600" w:hanging="360"/>
+      </w:pPr>
+    </w:lvl>
+    <w:lvl w:ilvl="5" w:tplc="FFFFFFFF" w:tentative="1">
+      <w:start w:val="1"/>
+      <w:numFmt w:val="lowerRoman"/>
+      <w:lvlText w:val="%6."/>
+      <w:lvlJc w:val="right"/>
+      <w:pPr>
+        <w:ind w:left="4320" w:hanging="180"/>
+      </w:pPr>
+    </w:lvl>
+    <w:lvl w:ilvl="6" w:tplc="FFFFFFFF" w:tentative="1">
+      <w:start w:val="1"/>
+      <w:numFmt w:val="decimal"/>
+      <w:lvlText w:val="%7."/>
+      <w:lvlJc w:val="left"/>
+      <w:pPr>
+        <w:ind w:left="5040" w:hanging="360"/>
+      </w:pPr>
+    </w:lvl>
+    <w:lvl w:ilvl="7" w:tplc="FFFFFFFF" w:tentative="1">
+      <w:start w:val="1"/>
+      <w:numFmt w:val="lowerLetter"/>
+      <w:lvlText w:val="%8."/>
+      <w:lvlJc w:val="left"/>
+      <w:pPr>
+        <w:ind w:left="5760" w:hanging="360"/>
+      </w:pPr>
+    </w:lvl>
+    <w:lvl w:ilvl="8" w:tplc="FFFFFFFF" w:tentative="1">
+      <w:start w:val="1"/>
+      <w:numFmt w:val="lowerRoman"/>
+      <w:lvlText w:val="%9."/>
+      <w:lvlJc w:val="right"/>
+      <w:pPr>
+        <w:ind w:left="6480" w:hanging="180"/>
+      </w:pPr>
+    </w:lvl>
+  </w:abstractNum>
+  <w:abstractNum w:abstractNumId="1" w15:restartNumberingAfterBreak="0">
+    <w:nsid w:val="3B957CC2"/>
+    <w:multiLevelType w:val="hybridMultilevel"/>
+    <w:tmpl w:val="1610B4DE"/>
+    <w:lvl w:ilvl="0" w:tplc="4009000F">
+      <w:start w:val="1"/>
+      <w:numFmt w:val="decimal"/>
+      <w:lvlText w:val="%1."/>
+      <w:lvlJc w:val="left"/>
+      <w:pPr>
+        <w:ind w:left="720" w:hanging="360"/>
+      </w:pPr>
+      <w:rPr>
+        <w:rFonts w:hint="default"/>
+      </w:rPr>
+    </w:lvl>
+    <w:lvl w:ilvl="1" w:tplc="40090019" w:tentative="1">
+      <w:start w:val="1"/>
+      <w:numFmt w:val="lowerLetter"/>
+      <w:lvlText w:val="%2."/>
+      <w:lvlJc w:val="left"/>
+      <w:pPr>
+        <w:ind w:left="1440" w:hanging="360"/>
+      </w:pPr>
+    </w:lvl>
+    <w:lvl w:ilvl="2" w:tplc="4009001B" w:tentative="1">
+      <w:start w:val="1"/>
+      <w:numFmt w:val="lowerRoman"/>
+      <w:lvlText w:val="%3."/>
+      <w:lvlJc w:val="right"/>
+      <w:pPr>
+        <w:ind w:left="2160" w:hanging="180"/>
+      </w:pPr>
+    </w:lvl>
+    <w:lvl w:ilvl="3" w:tplc="4009000F" w:tentative="1">
+      <w:start w:val="1"/>
+      <w:numFmt w:val="decimal"/>
+      <w:lvlText w:val="%4."/>
+      <w:lvlJc w:val="left"/>
+      <w:pPr>
+        <w:ind w:left="2880" w:hanging="360"/>
+      </w:pPr>
+    </w:lvl>
+    <w:lvl w:ilvl="4" w:tplc="40090019" w:tentative="1">
+      <w:start w:val="1"/>
+      <w:numFmt w:val="lowerLetter"/>
+      <w:lvlText w:val="%5."/>
+      <w:lvlJc w:val="left"/>
+      <w:pPr>
+        <w:ind w:left="3600" w:hanging="360"/>
+      </w:pPr>
+    </w:lvl>
+    <w:lvl w:ilvl="5" w:tplc="4009001B" w:tentative="1">
+      <w:start w:val="1"/>
+      <w:numFmt w:val="lowerRoman"/>
+      <w:lvlText w:val="%6."/>
+      <w:lvlJc w:val="right"/>
+      <w:pPr>
+        <w:ind w:left="4320" w:hanging="180"/>
+      </w:pPr>
+    </w:lvl>
+    <w:lvl w:ilvl="6" w:tplc="4009000F" w:tentative="1">
+      <w:start w:val="1"/>
+      <w:numFmt w:val="decimal"/>
+      <w:lvlText w:val="%7."/>
+      <w:lvlJc w:val="left"/>
+      <w:pPr>
+        <w:ind w:left="5040" w:hanging="360"/>
+      </w:pPr>
+    </w:lvl>
+    <w:lvl w:ilvl="7" w:tplc="40090019" w:tentative="1">
+      <w:start w:val="1"/>
+      <w:numFmt w:val="lowerLetter"/>
+      <w:lvlText w:val="%8."/>
+      <w:lvlJc w:val="left"/>
+      <w:pPr>
+        <w:ind w:left="5760" w:hanging="360"/>
+      </w:pPr>
+    </w:lvl>
+    <w:lvl w:ilvl="8" w:tplc="4009001B" w:tentative="1">
+      <w:start w:val="1"/>
+      <w:numFmt w:val="lowerRoman"/>
+      <w:lvlText w:val="%9."/>
+      <w:lvlJc w:val="right"/>
+      <w:pPr>
+        <w:ind w:left="6480" w:hanging="180"/>
+      </w:pPr>
+    </w:lvl>
+  </w:abstractNum>
+  <w:abstractNum w:abstractNumId="2" w15:restartNumberingAfterBreak="0">
+    <w:nsid w:val="54783E1E"/>
+    <w:multiLevelType w:val="hybridMultilevel"/>
+    <w:tmpl w:val="1610B4DE"/>
+    <w:lvl w:ilvl="0" w:tplc="FFFFFFFF">
+      <w:start w:val="1"/>
+      <w:numFmt w:val="decimal"/>
+      <w:lvlText w:val="%1."/>
+      <w:lvlJc w:val="left"/>
+      <w:pPr>
+        <w:ind w:left="720" w:hanging="360"/>
+      </w:pPr>
+      <w:rPr>
+        <w:rFonts w:hint="default"/>
+      </w:rPr>
+    </w:lvl>
+    <w:lvl w:ilvl="1" w:tplc="FFFFFFFF" w:tentative="1">
+      <w:start w:val="1"/>
+      <w:numFmt w:val="lowerLetter"/>
+      <w:lvlText w:val="%2."/>
+      <w:lvlJc w:val="left"/>
+      <w:pPr>
+        <w:ind w:left="1440" w:hanging="360"/>
+      </w:pPr>
+    </w:lvl>
+    <w:lvl w:ilvl="2" w:tplc="FFFFFFFF" w:tentative="1">
+      <w:start w:val="1"/>
+      <w:numFmt w:val="lowerRoman"/>
+      <w:lvlText w:val="%3."/>
+      <w:lvlJc w:val="right"/>
+      <w:pPr>
+        <w:ind w:left="2160" w:hanging="180"/>
+      </w:pPr>
+    </w:lvl>
+    <w:lvl w:ilvl="3" w:tplc="FFFFFFFF" w:tentative="1">
+      <w:start w:val="1"/>
+      <w:numFmt w:val="decimal"/>
+      <w:lvlText w:val="%4."/>
+      <w:lvlJc w:val="left"/>
+      <w:pPr>
+        <w:ind w:left="2880" w:hanging="360"/>
+      </w:pPr>
+    </w:lvl>
+    <w:lvl w:ilvl="4" w:tplc="FFFFFFFF" w:tentative="1">
+      <w:start w:val="1"/>
+      <w:numFmt w:val="lowerLetter"/>
+      <w:lvlText w:val="%5."/>
+      <w:lvlJc w:val="left"/>
+      <w:pPr>
+        <w:ind w:left="3600" w:hanging="360"/>
+      </w:pPr>
+    </w:lvl>
+    <w:lvl w:ilvl="5" w:tplc="FFFFFFFF" w:tentative="1">
+      <w:start w:val="1"/>
+      <w:numFmt w:val="lowerRoman"/>
+      <w:lvlText w:val="%6."/>
+      <w:lvlJc w:val="right"/>
+      <w:pPr>
+        <w:ind w:left="4320" w:hanging="180"/>
+      </w:pPr>
+    </w:lvl>
+    <w:lvl w:ilvl="6" w:tplc="FFFFFFFF" w:tentative="1">
+      <w:start w:val="1"/>
+      <w:numFmt w:val="decimal"/>
+      <w:lvlText w:val="%7."/>
+      <w:lvlJc w:val="left"/>
+      <w:pPr>
+        <w:ind w:left="5040" w:hanging="360"/>
+      </w:pPr>
+    </w:lvl>
+    <w:lvl w:ilvl="7" w:tplc="FFFFFFFF" w:tentative="1">
+      <w:start w:val="1"/>
+      <w:numFmt w:val="lowerLetter"/>
+      <w:lvlText w:val="%8."/>
+      <w:lvlJc w:val="left"/>
+      <w:pPr>
+        <w:ind w:left="5760" w:hanging="360"/>
+      </w:pPr>
+    </w:lvl>
+    <w:lvl w:ilvl="8" w:tplc="FFFFFFFF" w:tentative="1">
+      <w:start w:val="1"/>
+      <w:numFmt w:val="lowerRoman"/>
+      <w:lvlText w:val="%9."/>
+      <w:lvlJc w:val="right"/>
+      <w:pPr>
+        <w:ind w:left="6480" w:hanging="180"/>
+      </w:pPr>
+    </w:lvl>
+  </w:abstractNum>
+  <w:abstractNum w:abstractNumId="3" w15:restartNumberingAfterBreak="0">
     <w:nsid w:val="5A92678B"/>
     <w:multiLevelType w:val="hybridMultilevel"/>
     <w:tmpl w:val="149AD008"/>
@@ -1570,7 +5742,16 @@
     </w:lvl>
   </w:abstractNum>
   <w:num w:numId="1" w16cid:durableId="572357829">
+    <w:abstractNumId w:val="3"/>
+  </w:num>
+  <w:num w:numId="2" w16cid:durableId="844591638">
+    <w:abstractNumId w:val="1"/>
+  </w:num>
+  <w:num w:numId="3" w16cid:durableId="1947928742">
     <w:abstractNumId w:val="0"/>
+  </w:num>
+  <w:num w:numId="4" w16cid:durableId="1160460174">
+    <w:abstractNumId w:val="2"/>
   </w:num>
 </w:numbering>
 </file>
@@ -1979,7 +6160,6 @@
   <w:style w:type="character" w:default="1" w:styleId="DefaultParagraphFont">
     <w:name w:val="Default Paragraph Font"/>
     <w:uiPriority w:val="1"/>
-    <w:semiHidden/>
     <w:unhideWhenUsed/>
   </w:style>
   <w:style w:type="table" w:default="1" w:styleId="TableNormal">

</xml_diff>